<commit_message>
Final push for week 2
</commit_message>
<xml_diff>
--- a/Planning and Design/Project Design Report.docx
+++ b/Planning and Design/Project Design Report.docx
@@ -624,6 +624,12 @@
                       <w:i/>
                     </w:rPr>
                   </w:pPr>
+                  <w:r>
+                    <w:rPr>
+                      <w:i/>
+                    </w:rPr>
+                    <w:t>Login and Registration Page</w:t>
+                  </w:r>
                 </w:p>
               </w:tc>
               <w:tc>
@@ -636,6 +642,12 @@
                       <w:i/>
                     </w:rPr>
                   </w:pPr>
+                  <w:r>
+                    <w:rPr>
+                      <w:i/>
+                    </w:rPr>
+                    <w:t>Mark</w:t>
+                  </w:r>
                 </w:p>
               </w:tc>
               <w:tc>
@@ -648,6 +660,12 @@
                       <w:i/>
                     </w:rPr>
                   </w:pPr>
+                  <w:r>
+                    <w:rPr>
+                      <w:i/>
+                    </w:rPr>
+                    <w:t>2</w:t>
+                  </w:r>
                 </w:p>
               </w:tc>
               <w:tc>
@@ -680,6 +698,12 @@
                       <w:i/>
                     </w:rPr>
                   </w:pPr>
+                  <w:r>
+                    <w:rPr>
+                      <w:i/>
+                    </w:rPr>
+                    <w:t xml:space="preserve">Registration Page </w:t>
+                  </w:r>
                 </w:p>
               </w:tc>
               <w:tc>
@@ -692,6 +716,12 @@
                       <w:i/>
                     </w:rPr>
                   </w:pPr>
+                  <w:r>
+                    <w:rPr>
+                      <w:i/>
+                    </w:rPr>
+                    <w:t>Michael</w:t>
+                  </w:r>
                 </w:p>
               </w:tc>
               <w:tc>
@@ -704,6 +734,12 @@
                       <w:i/>
                     </w:rPr>
                   </w:pPr>
+                  <w:r>
+                    <w:rPr>
+                      <w:i/>
+                    </w:rPr>
+                    <w:t>1</w:t>
+                  </w:r>
                 </w:p>
               </w:tc>
               <w:tc>
@@ -736,6 +772,12 @@
                       <w:i/>
                     </w:rPr>
                   </w:pPr>
+                  <w:r>
+                    <w:rPr>
+                      <w:i/>
+                    </w:rPr>
+                    <w:t>Documentation</w:t>
+                  </w:r>
                 </w:p>
               </w:tc>
               <w:tc>
@@ -748,6 +790,12 @@
                       <w:i/>
                     </w:rPr>
                   </w:pPr>
+                  <w:r>
+                    <w:rPr>
+                      <w:i/>
+                    </w:rPr>
+                    <w:t>Michael</w:t>
+                  </w:r>
                 </w:p>
               </w:tc>
               <w:tc>
@@ -760,6 +808,12 @@
                       <w:i/>
                     </w:rPr>
                   </w:pPr>
+                  <w:r>
+                    <w:rPr>
+                      <w:i/>
+                    </w:rPr>
+                    <w:t>2</w:t>
+                  </w:r>
                 </w:p>
               </w:tc>
               <w:tc>
@@ -792,6 +846,12 @@
                       <w:i/>
                     </w:rPr>
                   </w:pPr>
+                  <w:r>
+                    <w:rPr>
+                      <w:i/>
+                    </w:rPr>
+                    <w:t>Documentation</w:t>
+                  </w:r>
                 </w:p>
               </w:tc>
               <w:tc>
@@ -804,6 +864,12 @@
                       <w:i/>
                     </w:rPr>
                   </w:pPr>
+                  <w:r>
+                    <w:rPr>
+                      <w:i/>
+                    </w:rPr>
+                    <w:t>Mark</w:t>
+                  </w:r>
                 </w:p>
               </w:tc>
               <w:tc>
@@ -816,6 +882,12 @@
                       <w:i/>
                     </w:rPr>
                   </w:pPr>
+                  <w:r>
+                    <w:rPr>
+                      <w:i/>
+                    </w:rPr>
+                    <w:t>1</w:t>
+                  </w:r>
                 </w:p>
               </w:tc>
               <w:tc>
@@ -848,6 +920,12 @@
                       <w:i/>
                     </w:rPr>
                   </w:pPr>
+                  <w:r>
+                    <w:rPr>
+                      <w:i/>
+                    </w:rPr>
+                    <w:t>Documentation</w:t>
+                  </w:r>
                 </w:p>
               </w:tc>
               <w:tc>
@@ -860,6 +938,12 @@
                       <w:i/>
                     </w:rPr>
                   </w:pPr>
+                  <w:r>
+                    <w:rPr>
+                      <w:i/>
+                    </w:rPr>
+                    <w:t>Fredrick</w:t>
+                  </w:r>
                 </w:p>
               </w:tc>
               <w:tc>
@@ -872,6 +956,12 @@
                       <w:i/>
                     </w:rPr>
                   </w:pPr>
+                  <w:r>
+                    <w:rPr>
+                      <w:i/>
+                    </w:rPr>
+                    <w:t>1</w:t>
+                  </w:r>
                 </w:p>
               </w:tc>
               <w:tc>
@@ -884,6 +974,12 @@
                       <w:i/>
                     </w:rPr>
                   </w:pPr>
+                  <w:r>
+                    <w:rPr>
+                      <w:i/>
+                    </w:rPr>
+                    <w:t>0</w:t>
+                  </w:r>
                 </w:p>
               </w:tc>
             </w:tr>
@@ -1550,6 +1646,36 @@
           <w:szCs w:val="28"/>
         </w:rPr>
       </w:pPr>
+      <w:r>
+        <w:rPr>
+          <w:b/>
+          <w:color w:val="000000" w:themeColor="text1"/>
+          <w:sz w:val="28"/>
+          <w:szCs w:val="28"/>
+        </w:rPr>
+        <w:t>Burn Down Chart V. 1.1</w:t>
+      </w:r>
+    </w:p>
+    <w:p>
+      <w:pPr>
+        <w:rPr>
+          <w:b/>
+          <w:color w:val="000000" w:themeColor="text1"/>
+          <w:sz w:val="28"/>
+          <w:szCs w:val="28"/>
+        </w:rPr>
+      </w:pPr>
+      <w:hyperlink r:id="rId15" w:history="1">
+        <w:r>
+          <w:rPr>
+            <w:rStyle w:val="Hyperlink"/>
+            <w:b/>
+            <w:sz w:val="28"/>
+            <w:szCs w:val="28"/>
+          </w:rPr>
+          <w:t>https://github.com/battousairurik/CST-247/blob/master/Planning%20and%20Design/Burndown%20Sheetv1.1.xlsx</w:t>
+        </w:r>
+      </w:hyperlink>
     </w:p>
     <w:p>
       <w:pPr>
@@ -1669,6 +1795,13 @@
                 <w:szCs w:val="36"/>
               </w:rPr>
             </w:pPr>
+            <w:r>
+              <w:rPr>
+                <w:b/>
+                <w:szCs w:val="36"/>
+              </w:rPr>
+              <w:t>Testing and integration of the login and registration page</w:t>
+            </w:r>
           </w:p>
         </w:tc>
       </w:tr>
@@ -1751,9 +1884,9 @@
         <w:tblLook w:val="04A0" w:firstRow="1" w:lastRow="0" w:firstColumn="1" w:lastColumn="0" w:noHBand="0" w:noVBand="1"/>
       </w:tblPr>
       <w:tblGrid>
-        <w:gridCol w:w="5075"/>
-        <w:gridCol w:w="6237"/>
-        <w:gridCol w:w="1638"/>
+        <w:gridCol w:w="5071"/>
+        <w:gridCol w:w="6248"/>
+        <w:gridCol w:w="1631"/>
       </w:tblGrid>
       <w:tr>
         <w:tc>
@@ -1835,6 +1968,13 @@
                 <w:szCs w:val="36"/>
               </w:rPr>
             </w:pPr>
+            <w:r>
+              <w:rPr>
+                <w:b/>
+                <w:szCs w:val="36"/>
+              </w:rPr>
+              <w:t>Managing the designer for each page was difficult</w:t>
+            </w:r>
           </w:p>
         </w:tc>
         <w:tc>
@@ -1848,8 +1988,13 @@
                 <w:szCs w:val="36"/>
               </w:rPr>
             </w:pPr>
-            <w:bookmarkStart w:id="0" w:name="_GoBack"/>
-            <w:bookmarkEnd w:id="0"/>
+            <w:r>
+              <w:rPr>
+                <w:b/>
+                <w:szCs w:val="36"/>
+              </w:rPr>
+              <w:t>Research and communication</w:t>
+            </w:r>
           </w:p>
         </w:tc>
         <w:tc>
@@ -1885,6 +2030,34 @@
                 <w:szCs w:val="36"/>
               </w:rPr>
             </w:pPr>
+            <w:r>
+              <w:rPr>
+                <w:b/>
+                <w:szCs w:val="36"/>
+              </w:rPr>
+              <w:t xml:space="preserve">We </w:t>
+            </w:r>
+            <w:r>
+              <w:rPr>
+                <w:b/>
+                <w:szCs w:val="36"/>
+              </w:rPr>
+              <w:t>overlooked</w:t>
+            </w:r>
+            <w:r>
+              <w:rPr>
+                <w:b/>
+                <w:szCs w:val="36"/>
+              </w:rPr>
+              <w:t xml:space="preserve"> adding a controller to validate the registration and login data</w:t>
+            </w:r>
+            <w:r>
+              <w:rPr>
+                <w:b/>
+                <w:szCs w:val="36"/>
+              </w:rPr>
+              <w:t>.</w:t>
+            </w:r>
           </w:p>
         </w:tc>
         <w:tc>
@@ -1898,6 +2071,13 @@
                 <w:szCs w:val="36"/>
               </w:rPr>
             </w:pPr>
+            <w:r>
+              <w:rPr>
+                <w:b/>
+                <w:szCs w:val="36"/>
+              </w:rPr>
+              <w:t>Add that feature as soon as possible as it is both a requirement and a security measure.</w:t>
+            </w:r>
           </w:p>
         </w:tc>
         <w:tc>
@@ -2200,39 +2380,116 @@
       <w:pPr>
         <w:rPr>
           <w:i/>
-          <w:color w:val="365F91" w:themeColor="accent1" w:themeShade="BF"/>
-        </w:rPr>
-      </w:pPr>
-      <w:r>
-        <w:rPr>
-          <w:i/>
-        </w:rPr>
-        <w:t>Retrieve necessary source code.</w:t>
-      </w:r>
-    </w:p>
-    <w:p>
-      <w:pPr>
-        <w:rPr>
-          <w:i/>
-          <w:color w:val="365F91" w:themeColor="accent1" w:themeShade="BF"/>
-        </w:rPr>
-      </w:pPr>
-    </w:p>
-    <w:p>
-      <w:pPr>
-        <w:rPr>
-          <w:i/>
-          <w:color w:val="365F91" w:themeColor="accent1" w:themeShade="BF"/>
-        </w:rPr>
-      </w:pPr>
-    </w:p>
-    <w:p>
-      <w:pPr>
-        <w:rPr>
-          <w:i/>
-          <w:color w:val="365F91" w:themeColor="accent1" w:themeShade="BF"/>
-        </w:rPr>
-      </w:pPr>
+        </w:rPr>
+      </w:pPr>
+      <w:r>
+        <w:rPr>
+          <w:i/>
+        </w:rPr>
+        <w:t>Retrieve necessary source code</w:t>
+      </w:r>
+      <w:r>
+        <w:rPr>
+          <w:i/>
+        </w:rPr>
+        <w:t xml:space="preserve">. </w:t>
+      </w:r>
+    </w:p>
+    <w:p>
+      <w:pPr>
+        <w:rPr>
+          <w:i/>
+          <w:color w:val="365F91" w:themeColor="accent1" w:themeShade="BF"/>
+        </w:rPr>
+      </w:pPr>
+      <w:r>
+        <w:rPr>
+          <w:i/>
+          <w:u w:val="single"/>
+        </w:rPr>
+        <w:t>Running from the Web Browser</w:t>
+      </w:r>
+      <w:r>
+        <w:rPr>
+          <w:i/>
+        </w:rPr>
+        <w:t>.</w:t>
+      </w:r>
+    </w:p>
+    <w:p>
+      <w:pPr>
+        <w:rPr>
+          <w:i/>
+          <w:color w:val="365F91" w:themeColor="accent1" w:themeShade="BF"/>
+        </w:rPr>
+      </w:pPr>
+      <w:r>
+        <w:rPr>
+          <w:i/>
+          <w:color w:val="365F91" w:themeColor="accent1" w:themeShade="BF"/>
+        </w:rPr>
+        <w:t xml:space="preserve">For local deployment extract </w:t>
+      </w:r>
+      <w:r>
+        <w:rPr>
+          <w:i/>
+          <w:color w:val="365F91" w:themeColor="accent1" w:themeShade="BF"/>
+        </w:rPr>
+        <w:t xml:space="preserve">files to </w:t>
+      </w:r>
+      <w:r>
+        <w:rPr>
+          <w:i/>
+          <w:color w:val="365F91" w:themeColor="accent1" w:themeShade="BF"/>
+        </w:rPr>
+        <w:t>local deployment folder, such as MAMP.</w:t>
+      </w:r>
+    </w:p>
+    <w:p>
+      <w:pPr>
+        <w:rPr>
+          <w:i/>
+          <w:color w:val="365F91" w:themeColor="accent1" w:themeShade="BF"/>
+        </w:rPr>
+      </w:pPr>
+      <w:r>
+        <w:rPr>
+          <w:i/>
+          <w:color w:val="365F91" w:themeColor="accent1" w:themeShade="BF"/>
+        </w:rPr>
+        <w:t>Open and run MAMP.</w:t>
+      </w:r>
+    </w:p>
+    <w:p>
+      <w:pPr>
+        <w:rPr>
+          <w:i/>
+          <w:color w:val="365F91" w:themeColor="accent1" w:themeShade="BF"/>
+        </w:rPr>
+      </w:pPr>
+      <w:r>
+        <w:rPr>
+          <w:i/>
+          <w:color w:val="365F91" w:themeColor="accent1" w:themeShade="BF"/>
+        </w:rPr>
+        <w:t xml:space="preserve">Start MAMP server and navigate the directory to find the Login Page. </w:t>
+      </w:r>
+    </w:p>
+    <w:p>
+      <w:pPr>
+        <w:rPr>
+          <w:i/>
+          <w:color w:val="365F91" w:themeColor="accent1" w:themeShade="BF"/>
+        </w:rPr>
+      </w:pPr>
+      <w:r>
+        <w:rPr>
+          <w:i/>
+          <w:color w:val="365F91" w:themeColor="accent1" w:themeShade="BF"/>
+        </w:rPr>
+        <w:lastRenderedPageBreak/>
+        <w:t>Open the Login page.</w:t>
+      </w:r>
     </w:p>
     <w:p>
       <w:pPr>
@@ -2258,16 +2515,352 @@
           <w:sz w:val="28"/>
           <w:szCs w:val="28"/>
         </w:rPr>
+        <w:t>General Technical Approach</w:t>
+      </w:r>
+      <w:r>
+        <w:rPr>
+          <w:b/>
+          <w:color w:val="000000" w:themeColor="text1"/>
+          <w:sz w:val="28"/>
+          <w:szCs w:val="28"/>
+        </w:rPr>
+        <w:t>:</w:t>
+      </w:r>
+    </w:p>
+    <w:p>
+      <w:pPr>
+        <w:rPr>
+          <w:i/>
+          <w:color w:val="365F91" w:themeColor="accent1" w:themeShade="BF"/>
+        </w:rPr>
+      </w:pPr>
+      <w:r>
+        <w:rPr>
+          <w:i/>
+          <w:color w:val="365F91" w:themeColor="accent1" w:themeShade="BF"/>
+        </w:rPr>
+        <w:t>You should, in words, describe your approach and design here. You should a</w:t>
+      </w:r>
+      <w:r>
+        <w:rPr>
+          <w:i/>
+          <w:color w:val="365F91" w:themeColor="accent1" w:themeShade="BF"/>
+        </w:rPr>
+        <w:t xml:space="preserve">lso summarize any meeting notes, brainstorming sessions, </w:t>
+      </w:r>
+      <w:r>
+        <w:rPr>
+          <w:i/>
+          <w:color w:val="365F91" w:themeColor="accent1" w:themeShade="BF"/>
+        </w:rPr>
+        <w:t>etc. that you want to retain thru the design of your project.</w:t>
+      </w:r>
+      <w:r>
+        <w:rPr>
+          <w:i/>
+          <w:color w:val="365F91" w:themeColor="accent1" w:themeShade="BF"/>
+        </w:rPr>
+        <w:t xml:space="preserve"> </w:t>
+      </w:r>
+    </w:p>
+    <w:p>
+      <w:pPr>
+        <w:rPr>
+          <w:color w:val="000000" w:themeColor="text1"/>
+          <w:szCs w:val="28"/>
+        </w:rPr>
+      </w:pPr>
+      <w:r>
+        <w:rPr>
+          <w:color w:val="000000" w:themeColor="text1"/>
+          <w:szCs w:val="28"/>
+        </w:rPr>
+        <w:t>Week 1</w:t>
+      </w:r>
+    </w:p>
+    <w:p>
+      <w:pPr>
+        <w:rPr>
+          <w:color w:val="000000" w:themeColor="text1"/>
+          <w:szCs w:val="28"/>
+        </w:rPr>
+      </w:pPr>
+      <w:r>
+        <w:rPr>
+          <w:color w:val="000000" w:themeColor="text1"/>
+          <w:szCs w:val="28"/>
+        </w:rPr>
+        <w:t xml:space="preserve">This Week consisted of uploading the preexisting project to the team repository, followed by a team meeting and generation of user stories for future work. The goal of this week was to update each team member with the goals and expectations of this class and ensure that all future work can be accomplished in a timely manner. </w:t>
+      </w:r>
+    </w:p>
+    <w:p>
+      <w:pPr>
+        <w:rPr>
+          <w:color w:val="000000" w:themeColor="text1"/>
+          <w:szCs w:val="28"/>
+        </w:rPr>
+      </w:pPr>
+      <w:r>
+        <w:rPr>
+          <w:color w:val="000000" w:themeColor="text1"/>
+          <w:szCs w:val="28"/>
+        </w:rPr>
+        <w:t>Week 2</w:t>
+      </w:r>
+    </w:p>
+    <w:p>
+      <w:pPr>
+        <w:rPr>
+          <w:color w:val="000000" w:themeColor="text1"/>
+          <w:szCs w:val="28"/>
+        </w:rPr>
+      </w:pPr>
+      <w:r>
+        <w:rPr>
+          <w:color w:val="000000" w:themeColor="text1"/>
+          <w:szCs w:val="28"/>
+        </w:rPr>
+        <w:t xml:space="preserve">This week was spent refactoring the existing minesweeper project to remove redundant classes. After which a login and registration page was built to allow users to </w:t>
+      </w:r>
+      <w:r>
+        <w:rPr>
+          <w:color w:val="000000" w:themeColor="text1"/>
+          <w:szCs w:val="28"/>
+        </w:rPr>
+        <w:t xml:space="preserve">register their minesweeper account and play the game. </w:t>
+      </w:r>
+      <w:proofErr w:type="gramStart"/>
+      <w:r>
+        <w:rPr>
+          <w:color w:val="000000" w:themeColor="text1"/>
+          <w:szCs w:val="28"/>
+        </w:rPr>
+        <w:t>Finally</w:t>
+      </w:r>
+      <w:proofErr w:type="gramEnd"/>
+      <w:r>
+        <w:rPr>
+          <w:color w:val="000000" w:themeColor="text1"/>
+          <w:szCs w:val="28"/>
+        </w:rPr>
+        <w:t xml:space="preserve"> documentation was filled out to track progress on the project.</w:t>
+      </w:r>
+    </w:p>
+    <w:p>
+      <w:pPr>
+        <w:rPr>
+          <w:b/>
+          <w:color w:val="000000" w:themeColor="text1"/>
+          <w:sz w:val="28"/>
+          <w:szCs w:val="28"/>
+        </w:rPr>
+      </w:pPr>
+      <w:r>
+        <w:rPr>
+          <w:b/>
+          <w:color w:val="000000" w:themeColor="text1"/>
+          <w:sz w:val="28"/>
+          <w:szCs w:val="28"/>
+        </w:rPr>
+        <w:t>Key Technical Design Decisions</w:t>
+      </w:r>
+      <w:r>
+        <w:rPr>
+          <w:b/>
+          <w:color w:val="000000" w:themeColor="text1"/>
+          <w:sz w:val="28"/>
+          <w:szCs w:val="28"/>
+        </w:rPr>
+        <w:t>:</w:t>
+      </w:r>
+    </w:p>
+    <w:p>
+      <w:pPr>
+        <w:rPr>
+          <w:i/>
+          <w:color w:val="365F91" w:themeColor="accent1" w:themeShade="BF"/>
+        </w:rPr>
+      </w:pPr>
+      <w:r>
+        <w:rPr>
+          <w:i/>
+          <w:color w:val="365F91" w:themeColor="accent1" w:themeShade="BF"/>
+        </w:rPr>
+        <w:t>Any final technical design decisions, such as framework decisions</w:t>
+      </w:r>
+      <w:r>
+        <w:rPr>
+          <w:i/>
+          <w:color w:val="365F91" w:themeColor="accent1" w:themeShade="BF"/>
+        </w:rPr>
+        <w:t>,</w:t>
+      </w:r>
+      <w:r>
+        <w:rPr>
+          <w:i/>
+          <w:color w:val="365F91" w:themeColor="accent1" w:themeShade="BF"/>
+        </w:rPr>
+        <w:t xml:space="preserve"> etc., should be documented here. This should list the technology/framework, its purpose in the design, and why it was chosen. </w:t>
+      </w:r>
+    </w:p>
+    <w:p>
+      <w:pPr>
+        <w:rPr>
+          <w:i/>
+        </w:rPr>
+      </w:pPr>
+      <w:r>
+        <w:rPr>
+          <w:i/>
+        </w:rPr>
+        <w:t>The Login and Registration pages are designed with HTML and C#</w:t>
+      </w:r>
+    </w:p>
+    <w:p>
+      <w:pPr>
+        <w:rPr>
+          <w:i/>
+        </w:rPr>
+      </w:pPr>
+      <w:r>
+        <w:rPr>
+          <w:i/>
+        </w:rPr>
+        <w:t>The core Minesweeper program is written in C# and broken into MVC standard architecture.</w:t>
+      </w:r>
+    </w:p>
+    <w:p>
+      <w:pPr>
+        <w:rPr>
+          <w:b/>
+          <w:color w:val="000000" w:themeColor="text1"/>
+          <w:sz w:val="28"/>
+          <w:szCs w:val="28"/>
+        </w:rPr>
+      </w:pPr>
+      <w:r>
+        <w:rPr>
+          <w:b/>
+          <w:color w:val="000000" w:themeColor="text1"/>
+          <w:sz w:val="28"/>
+          <w:szCs w:val="28"/>
+        </w:rPr>
+        <w:t>ER Diagram</w:t>
+      </w:r>
+      <w:r>
+        <w:rPr>
+          <w:b/>
+          <w:color w:val="000000" w:themeColor="text1"/>
+          <w:sz w:val="28"/>
+          <w:szCs w:val="28"/>
+        </w:rPr>
+        <w:t>:</w:t>
+      </w:r>
+    </w:p>
+    <w:p>
+      <w:pPr>
+        <w:rPr>
+          <w:i/>
+          <w:color w:val="365F91" w:themeColor="accent1" w:themeShade="BF"/>
+        </w:rPr>
+      </w:pPr>
+      <w:r>
+        <w:rPr>
+          <w:i/>
+          <w:color w:val="365F91" w:themeColor="accent1" w:themeShade="BF"/>
+        </w:rPr>
+        <w:t xml:space="preserve">Image file of your ER database diagram. </w:t>
+      </w:r>
+    </w:p>
+    <w:p>
+      <w:pPr>
+        <w:rPr>
+          <w:i/>
+          <w:color w:val="365F91" w:themeColor="accent1" w:themeShade="BF"/>
+        </w:rPr>
+      </w:pPr>
+      <w:r>
+        <w:rPr>
+          <w:i/>
+          <w:noProof/>
+          <w:color w:val="365F91" w:themeColor="accent1" w:themeShade="BF"/>
+        </w:rPr>
         <w:lastRenderedPageBreak/>
-        <w:t>General Technical Approach</w:t>
-      </w:r>
-      <w:r>
+        <w:drawing>
+          <wp:inline distT="0" distB="0" distL="0" distR="0" wp14:anchorId="7A884B93" wp14:editId="1B4AF44E">
+            <wp:extent cx="2686050" cy="2019300"/>
+            <wp:effectExtent l="0" t="0" r="0" b="0"/>
+            <wp:docPr id="2" name="Picture 2"/>
+            <wp:cNvGraphicFramePr>
+              <a:graphicFrameLocks xmlns:a="http://schemas.openxmlformats.org/drawingml/2006/main" noChangeAspect="1"/>
+            </wp:cNvGraphicFramePr>
+            <a:graphic xmlns:a="http://schemas.openxmlformats.org/drawingml/2006/main">
+              <a:graphicData uri="http://schemas.openxmlformats.org/drawingml/2006/picture">
+                <pic:pic xmlns:pic="http://schemas.openxmlformats.org/drawingml/2006/picture">
+                  <pic:nvPicPr>
+                    <pic:cNvPr id="0" name="Picture 1"/>
+                    <pic:cNvPicPr>
+                      <a:picLocks noChangeAspect="1" noChangeArrowheads="1"/>
+                    </pic:cNvPicPr>
+                  </pic:nvPicPr>
+                  <pic:blipFill>
+                    <a:blip r:embed="rId16">
+                      <a:extLst>
+                        <a:ext uri="{28A0092B-C50C-407E-A947-70E740481C1C}">
+                          <a14:useLocalDpi xmlns:a14="http://schemas.microsoft.com/office/drawing/2010/main" val="0"/>
+                        </a:ext>
+                      </a:extLst>
+                    </a:blip>
+                    <a:srcRect/>
+                    <a:stretch>
+                      <a:fillRect/>
+                    </a:stretch>
+                  </pic:blipFill>
+                  <pic:spPr bwMode="auto">
+                    <a:xfrm>
+                      <a:off x="0" y="0"/>
+                      <a:ext cx="2686050" cy="2019300"/>
+                    </a:xfrm>
+                    <a:prstGeom prst="rect">
+                      <a:avLst/>
+                    </a:prstGeom>
+                    <a:noFill/>
+                    <a:ln>
+                      <a:noFill/>
+                    </a:ln>
+                  </pic:spPr>
+                </pic:pic>
+              </a:graphicData>
+            </a:graphic>
+          </wp:inline>
+        </w:drawing>
+      </w:r>
+    </w:p>
+    <w:p>
+      <w:pPr>
         <w:rPr>
           <w:b/>
           <w:color w:val="000000" w:themeColor="text1"/>
           <w:sz w:val="28"/>
           <w:szCs w:val="28"/>
         </w:rPr>
+      </w:pPr>
+      <w:r>
+        <w:rPr>
+          <w:b/>
+          <w:color w:val="000000" w:themeColor="text1"/>
+          <w:sz w:val="28"/>
+          <w:szCs w:val="28"/>
+        </w:rPr>
+        <w:t>DDL Scripts</w:t>
+      </w:r>
+      <w:r>
+        <w:rPr>
+          <w:b/>
+          <w:color w:val="000000" w:themeColor="text1"/>
+          <w:sz w:val="28"/>
+          <w:szCs w:val="28"/>
+        </w:rPr>
         <w:t>:</w:t>
       </w:r>
     </w:p>
@@ -2283,43 +2876,60 @@
           <w:i/>
           <w:color w:val="365F91" w:themeColor="accent1" w:themeShade="BF"/>
         </w:rPr>
-        <w:t>You should, in words, describe your approach and design here. You should a</w:t>
-      </w:r>
-      <w:r>
-        <w:rPr>
-          <w:i/>
-          <w:color w:val="365F91" w:themeColor="accent1" w:themeShade="BF"/>
-        </w:rPr>
-        <w:t xml:space="preserve">lso summarize any meeting notes, brainstorming sessions, </w:t>
-      </w:r>
-      <w:r>
-        <w:rPr>
-          <w:i/>
-          <w:color w:val="365F91" w:themeColor="accent1" w:themeShade="BF"/>
-        </w:rPr>
-        <w:t>etc. that you want to retain thru the design of your project.</w:t>
-      </w:r>
-      <w:r>
-        <w:rPr>
-          <w:i/>
-          <w:color w:val="365F91" w:themeColor="accent1" w:themeShade="BF"/>
-        </w:rPr>
-        <w:t xml:space="preserve"> </w:t>
-      </w:r>
-    </w:p>
-    <w:p>
-      <w:pPr>
-        <w:rPr>
-          <w:color w:val="000000" w:themeColor="text1"/>
-          <w:szCs w:val="28"/>
-        </w:rPr>
-      </w:pPr>
-      <w:r>
-        <w:rPr>
-          <w:color w:val="000000" w:themeColor="text1"/>
-          <w:szCs w:val="28"/>
-        </w:rPr>
-        <w:t xml:space="preserve">This Week consisted of uploading the preexisting project to the team repository, followed by a team meeting and generation of user stories for future work. The goal of this week was to update each team member with the goals and expectations of this class and ensure that all future work can be accomplished in a timely manner. </w:t>
+        <w:t xml:space="preserve">This should contain a link to </w:t>
+      </w:r>
+      <w:proofErr w:type="spellStart"/>
+      <w:r>
+        <w:rPr>
+          <w:i/>
+          <w:color w:val="365F91" w:themeColor="accent1" w:themeShade="BF"/>
+        </w:rPr>
+        <w:t>BitBucket</w:t>
+      </w:r>
+      <w:proofErr w:type="spellEnd"/>
+      <w:r>
+        <w:rPr>
+          <w:i/>
+          <w:color w:val="365F91" w:themeColor="accent1" w:themeShade="BF"/>
+        </w:rPr>
+        <w:t xml:space="preserve"> where the DDL script can be downloaded from. </w:t>
+      </w:r>
+    </w:p>
+    <w:p>
+      <w:pPr>
+        <w:rPr>
+          <w:color w:val="000000" w:themeColor="text1"/>
+          <w:szCs w:val="28"/>
+        </w:rPr>
+      </w:pPr>
+      <w:r>
+        <w:rPr>
+          <w:color w:val="000000" w:themeColor="text1"/>
+          <w:szCs w:val="28"/>
+        </w:rPr>
+        <w:t>Section Currently Not Applicable</w:t>
+      </w:r>
+      <w:r>
+        <w:rPr>
+          <w:color w:val="000000" w:themeColor="text1"/>
+          <w:szCs w:val="28"/>
+        </w:rPr>
+        <w:t>.</w:t>
+      </w:r>
+    </w:p>
+    <w:p>
+      <w:pPr>
+        <w:rPr>
+          <w:color w:val="000000" w:themeColor="text1"/>
+          <w:szCs w:val="28"/>
+        </w:rPr>
+      </w:pPr>
+      <w:r>
+        <w:rPr>
+          <w:color w:val="000000" w:themeColor="text1"/>
+          <w:szCs w:val="28"/>
+        </w:rPr>
+        <w:t>The Database has not been permanently established with a MySQL access, so DDL scripting is not accessible as of version 1.1</w:t>
       </w:r>
     </w:p>
     <w:p>
@@ -2338,7 +2948,7 @@
           <w:sz w:val="28"/>
           <w:szCs w:val="28"/>
         </w:rPr>
-        <w:t>Key Technical Design Decisions</w:t>
+        <w:t>Sitemap Diagram</w:t>
       </w:r>
       <w:r>
         <w:rPr>
@@ -2362,28 +2972,14 @@
           <w:i/>
           <w:color w:val="365F91" w:themeColor="accent1" w:themeShade="BF"/>
         </w:rPr>
-        <w:t>Any final technical design decisions, such as framework decisions</w:t>
-      </w:r>
-      <w:r>
-        <w:rPr>
-          <w:i/>
-          <w:color w:val="365F91" w:themeColor="accent1" w:themeShade="BF"/>
-        </w:rPr>
-        <w:t>,</w:t>
-      </w:r>
-      <w:r>
-        <w:rPr>
-          <w:i/>
-          <w:color w:val="365F91" w:themeColor="accent1" w:themeShade="BF"/>
-        </w:rPr>
-        <w:t xml:space="preserve"> etc., should be documented here. This should list the technology/framework, its purpose in the design, and why it was chosen. </w:t>
-      </w:r>
-    </w:p>
-    <w:p>
-      <w:pPr>
-        <w:rPr>
-          <w:i/>
-          <w:color w:val="365F91" w:themeColor="accent1" w:themeShade="BF"/>
+        <w:t xml:space="preserve">Image file of your Sitemap diagram. </w:t>
+      </w:r>
+    </w:p>
+    <w:p>
+      <w:pPr>
+        <w:rPr>
+          <w:color w:val="000000" w:themeColor="text1"/>
+          <w:szCs w:val="28"/>
         </w:rPr>
       </w:pPr>
       <w:r>
@@ -2397,6 +2993,49 @@
     <w:p>
       <w:pPr>
         <w:rPr>
+          <w:i/>
+          <w:color w:val="365F91" w:themeColor="accent1" w:themeShade="BF"/>
+        </w:rPr>
+      </w:pPr>
+      <w:r>
+        <w:rPr>
+          <w:color w:val="000000" w:themeColor="text1"/>
+          <w:szCs w:val="28"/>
+        </w:rPr>
+        <w:t xml:space="preserve">There is currently no sitemap for the application because it does not </w:t>
+      </w:r>
+      <w:r>
+        <w:rPr>
+          <w:color w:val="000000" w:themeColor="text1"/>
+          <w:szCs w:val="28"/>
+        </w:rPr>
+        <w:t>have enough</w:t>
+      </w:r>
+      <w:r>
+        <w:rPr>
+          <w:color w:val="000000" w:themeColor="text1"/>
+          <w:szCs w:val="28"/>
+        </w:rPr>
+        <w:t xml:space="preserve"> webpages</w:t>
+      </w:r>
+      <w:r>
+        <w:rPr>
+          <w:color w:val="000000" w:themeColor="text1"/>
+          <w:szCs w:val="28"/>
+        </w:rPr>
+        <w:t xml:space="preserve"> to warrant one as of version 1.1</w:t>
+      </w:r>
+      <w:r>
+        <w:rPr>
+          <w:color w:val="000000" w:themeColor="text1"/>
+          <w:szCs w:val="28"/>
+        </w:rPr>
+        <w:t>. See Flowchart for game logic.</w:t>
+      </w:r>
+    </w:p>
+    <w:p>
+      <w:pPr>
+        <w:rPr>
           <w:b/>
           <w:color w:val="000000" w:themeColor="text1"/>
           <w:sz w:val="28"/>
@@ -2410,7 +3049,7 @@
           <w:sz w:val="28"/>
           <w:szCs w:val="28"/>
         </w:rPr>
-        <w:t>ER Diagram</w:t>
+        <w:t>Security Design</w:t>
       </w:r>
       <w:r>
         <w:rPr>
@@ -2434,37 +3073,18 @@
           <w:i/>
           <w:color w:val="365F91" w:themeColor="accent1" w:themeShade="BF"/>
         </w:rPr>
-        <w:t xml:space="preserve">Image file of your ER database diagram. </w:t>
-      </w:r>
-    </w:p>
-    <w:p>
-      <w:pPr>
-        <w:rPr>
-          <w:color w:val="000000" w:themeColor="text1"/>
-          <w:szCs w:val="28"/>
-        </w:rPr>
-      </w:pPr>
-      <w:r>
-        <w:rPr>
-          <w:color w:val="000000" w:themeColor="text1"/>
-          <w:szCs w:val="28"/>
-        </w:rPr>
-        <w:t xml:space="preserve">Section Currently Not Applicable. </w:t>
-      </w:r>
-    </w:p>
-    <w:p>
-      <w:pPr>
-        <w:rPr>
-          <w:color w:val="000000" w:themeColor="text1"/>
-          <w:szCs w:val="28"/>
-        </w:rPr>
-      </w:pPr>
-      <w:r>
-        <w:rPr>
-          <w:color w:val="000000" w:themeColor="text1"/>
-          <w:szCs w:val="28"/>
-        </w:rPr>
-        <w:t>Project currently uses a text file to store game data and has not yet been updated to include a database.</w:t>
+        <w:t>This section should outline the design for how authentication and authorization was supported. This section should also contain all of the roles and privileges that are supported by the design.</w:t>
+      </w:r>
+    </w:p>
+    <w:p>
+      <w:r>
+        <w:lastRenderedPageBreak/>
+        <w:t>Current Authentication consists of checking all of the data fields to determine whether or not they have data in them. If any of the fields are left blank a message is displayed to the user to compel them to fill the blank fields in.</w:t>
+      </w:r>
+    </w:p>
+    <w:p>
+      <w:r>
+        <w:t>Future updates will be set to include further validations techniques that parse for valid data types and display errors back to the user.</w:t>
       </w:r>
     </w:p>
     <w:p>
@@ -2483,7 +3103,7 @@
           <w:sz w:val="28"/>
           <w:szCs w:val="28"/>
         </w:rPr>
-        <w:t>DDL Scripts</w:t>
+        <w:t xml:space="preserve">Third </w:t>
       </w:r>
       <w:r>
         <w:rPr>
@@ -2492,6 +3112,15 @@
           <w:sz w:val="28"/>
           <w:szCs w:val="28"/>
         </w:rPr>
+        <w:t>Part Interface Design</w:t>
+      </w:r>
+      <w:r>
+        <w:rPr>
+          <w:b/>
+          <w:color w:val="000000" w:themeColor="text1"/>
+          <w:sz w:val="28"/>
+          <w:szCs w:val="28"/>
+        </w:rPr>
         <w:t>:</w:t>
       </w:r>
     </w:p>
@@ -2507,23 +3136,44 @@
           <w:i/>
           <w:color w:val="365F91" w:themeColor="accent1" w:themeShade="BF"/>
         </w:rPr>
-        <w:t xml:space="preserve">This should contain a link to </w:t>
-      </w:r>
-      <w:proofErr w:type="spellStart"/>
-      <w:r>
-        <w:rPr>
-          <w:i/>
-          <w:color w:val="365F91" w:themeColor="accent1" w:themeShade="BF"/>
-        </w:rPr>
-        <w:t>BitBucket</w:t>
-      </w:r>
-      <w:proofErr w:type="spellEnd"/>
-      <w:r>
-        <w:rPr>
-          <w:i/>
-          <w:color w:val="365F91" w:themeColor="accent1" w:themeShade="BF"/>
-        </w:rPr>
-        <w:t xml:space="preserve"> where the DDL script can be downloaded from. </w:t>
+        <w:t xml:space="preserve">This section should fully document any </w:t>
+      </w:r>
+      <w:proofErr w:type="gramStart"/>
+      <w:r>
+        <w:rPr>
+          <w:i/>
+          <w:color w:val="365F91" w:themeColor="accent1" w:themeShade="BF"/>
+        </w:rPr>
+        <w:t xml:space="preserve">Third </w:t>
+      </w:r>
+      <w:r>
+        <w:rPr>
+          <w:i/>
+          <w:color w:val="365F91" w:themeColor="accent1" w:themeShade="BF"/>
+        </w:rPr>
+        <w:t>Party</w:t>
+      </w:r>
+      <w:proofErr w:type="gramEnd"/>
+      <w:r>
+        <w:rPr>
+          <w:i/>
+          <w:color w:val="365F91" w:themeColor="accent1" w:themeShade="BF"/>
+        </w:rPr>
+        <w:t xml:space="preserve"> Service Interface API’s, how to access the service, what parameters are required by the API, and the detailed JSON data format specification that could be used by a </w:t>
+      </w:r>
+      <w:r>
+        <w:rPr>
+          <w:i/>
+          <w:color w:val="365F91" w:themeColor="accent1" w:themeShade="BF"/>
+        </w:rPr>
+        <w:t xml:space="preserve">third </w:t>
+      </w:r>
+      <w:r>
+        <w:rPr>
+          <w:i/>
+          <w:color w:val="365F91" w:themeColor="accent1" w:themeShade="BF"/>
+        </w:rPr>
+        <w:t>party developer to integrate with the service and API.</w:t>
       </w:r>
     </w:p>
     <w:p>
@@ -2551,324 +3201,39 @@
     <w:p>
       <w:pPr>
         <w:rPr>
-          <w:color w:val="000000" w:themeColor="text1"/>
-          <w:szCs w:val="28"/>
-        </w:rPr>
-      </w:pPr>
-      <w:r>
-        <w:rPr>
-          <w:color w:val="000000" w:themeColor="text1"/>
-          <w:szCs w:val="28"/>
-        </w:rPr>
-        <w:t>There is currently no Database in use and therefor no DDL Scripting, yet</w:t>
-      </w:r>
-      <w:r>
-        <w:rPr>
-          <w:color w:val="000000" w:themeColor="text1"/>
-          <w:szCs w:val="28"/>
-        </w:rPr>
-        <w:t>.</w:t>
-      </w:r>
-    </w:p>
-    <w:p>
-      <w:pPr>
-        <w:rPr>
-          <w:b/>
-          <w:color w:val="000000" w:themeColor="text1"/>
-          <w:sz w:val="28"/>
-          <w:szCs w:val="28"/>
-        </w:rPr>
-      </w:pPr>
-      <w:r>
-        <w:rPr>
-          <w:b/>
-          <w:color w:val="000000" w:themeColor="text1"/>
-          <w:sz w:val="28"/>
-          <w:szCs w:val="28"/>
-        </w:rPr>
-        <w:t>Sitemap Diagram</w:t>
-      </w:r>
-      <w:r>
-        <w:rPr>
-          <w:b/>
-          <w:color w:val="000000" w:themeColor="text1"/>
-          <w:sz w:val="28"/>
-          <w:szCs w:val="28"/>
-        </w:rPr>
-        <w:t>:</w:t>
-      </w:r>
-    </w:p>
-    <w:p>
-      <w:pPr>
-        <w:rPr>
-          <w:i/>
-          <w:color w:val="365F91" w:themeColor="accent1" w:themeShade="BF"/>
-        </w:rPr>
-      </w:pPr>
-      <w:r>
-        <w:rPr>
-          <w:i/>
-          <w:color w:val="365F91" w:themeColor="accent1" w:themeShade="BF"/>
-        </w:rPr>
-        <w:t xml:space="preserve">Image file of your Sitemap diagram. </w:t>
-      </w:r>
-    </w:p>
-    <w:p>
-      <w:pPr>
-        <w:rPr>
-          <w:color w:val="000000" w:themeColor="text1"/>
-          <w:szCs w:val="28"/>
-        </w:rPr>
-      </w:pPr>
-      <w:r>
-        <w:rPr>
-          <w:color w:val="000000" w:themeColor="text1"/>
-          <w:szCs w:val="28"/>
-        </w:rPr>
-        <w:t>Section Currently Not Applicable.</w:t>
-      </w:r>
-    </w:p>
-    <w:p>
-      <w:pPr>
-        <w:rPr>
-          <w:i/>
-          <w:color w:val="365F91" w:themeColor="accent1" w:themeShade="BF"/>
-        </w:rPr>
-      </w:pPr>
-      <w:r>
-        <w:rPr>
-          <w:color w:val="000000" w:themeColor="text1"/>
-          <w:szCs w:val="28"/>
-        </w:rPr>
-        <w:lastRenderedPageBreak/>
-        <w:t>There is currently no sitemap for the application because it does not use webpages. See Flowchart for game logic.</w:t>
-      </w:r>
-    </w:p>
-    <w:p>
-      <w:pPr>
-        <w:rPr>
-          <w:b/>
-          <w:color w:val="000000" w:themeColor="text1"/>
-          <w:sz w:val="28"/>
-          <w:szCs w:val="28"/>
-        </w:rPr>
-      </w:pPr>
-      <w:r>
-        <w:rPr>
-          <w:b/>
-          <w:color w:val="000000" w:themeColor="text1"/>
-          <w:sz w:val="28"/>
-          <w:szCs w:val="28"/>
-        </w:rPr>
-        <w:t>Security Design</w:t>
-      </w:r>
-      <w:r>
-        <w:rPr>
-          <w:b/>
-          <w:color w:val="000000" w:themeColor="text1"/>
-          <w:sz w:val="28"/>
-          <w:szCs w:val="28"/>
-        </w:rPr>
-        <w:t>:</w:t>
-      </w:r>
-    </w:p>
-    <w:p>
-      <w:pPr>
-        <w:rPr>
-          <w:color w:val="365F91" w:themeColor="accent1" w:themeShade="BF"/>
-        </w:rPr>
-      </w:pPr>
-      <w:r>
-        <w:rPr>
-          <w:i/>
-          <w:color w:val="365F91" w:themeColor="accent1" w:themeShade="BF"/>
-        </w:rPr>
-        <w:t>This section should outline the design for how authentication and authorization was supported. This section should also contain all of the roles and privileges that are supported by the design.</w:t>
-      </w:r>
-    </w:p>
-    <w:p>
-      <w:pPr>
-        <w:rPr>
-          <w:color w:val="000000" w:themeColor="text1"/>
-          <w:szCs w:val="28"/>
-        </w:rPr>
-      </w:pPr>
-      <w:r>
-        <w:rPr>
-          <w:color w:val="000000" w:themeColor="text1"/>
-          <w:szCs w:val="28"/>
-        </w:rPr>
-        <w:t>Section Currently Not Applicable</w:t>
-      </w:r>
-      <w:r>
-        <w:rPr>
-          <w:color w:val="000000" w:themeColor="text1"/>
-          <w:szCs w:val="28"/>
-        </w:rPr>
-        <w:t>.</w:t>
-      </w:r>
-    </w:p>
-    <w:p>
-      <w:pPr>
-        <w:rPr>
-          <w:color w:val="365F91" w:themeColor="accent1" w:themeShade="BF"/>
-        </w:rPr>
-      </w:pPr>
-      <w:r>
-        <w:rPr>
-          <w:color w:val="000000" w:themeColor="text1"/>
-          <w:szCs w:val="28"/>
-        </w:rPr>
-        <w:t>Authentication is currently not applicable in version 1.0</w:t>
-      </w:r>
-      <w:r>
-        <w:rPr>
-          <w:color w:val="000000" w:themeColor="text1"/>
-          <w:szCs w:val="28"/>
-        </w:rPr>
-        <w:t>.</w:t>
-      </w:r>
-    </w:p>
-    <w:p>
-      <w:pPr>
-        <w:rPr>
-          <w:b/>
-          <w:color w:val="000000" w:themeColor="text1"/>
-          <w:sz w:val="28"/>
-          <w:szCs w:val="28"/>
-        </w:rPr>
-      </w:pPr>
-      <w:r>
-        <w:rPr>
-          <w:b/>
-          <w:color w:val="000000" w:themeColor="text1"/>
-          <w:sz w:val="28"/>
-          <w:szCs w:val="28"/>
-        </w:rPr>
-        <w:t xml:space="preserve">Third </w:t>
-      </w:r>
-      <w:r>
-        <w:rPr>
-          <w:b/>
-          <w:color w:val="000000" w:themeColor="text1"/>
-          <w:sz w:val="28"/>
-          <w:szCs w:val="28"/>
-        </w:rPr>
-        <w:t>Part Interface Design</w:t>
-      </w:r>
-      <w:r>
-        <w:rPr>
-          <w:b/>
-          <w:color w:val="000000" w:themeColor="text1"/>
-          <w:sz w:val="28"/>
-          <w:szCs w:val="28"/>
-        </w:rPr>
-        <w:t>:</w:t>
-      </w:r>
-    </w:p>
-    <w:p>
-      <w:pPr>
-        <w:rPr>
-          <w:i/>
-          <w:color w:val="365F91" w:themeColor="accent1" w:themeShade="BF"/>
-        </w:rPr>
-      </w:pPr>
-      <w:r>
-        <w:rPr>
-          <w:i/>
-          <w:color w:val="365F91" w:themeColor="accent1" w:themeShade="BF"/>
-        </w:rPr>
-        <w:t xml:space="preserve">This section should fully document any </w:t>
+          <w:i/>
+          <w:color w:val="365F91" w:themeColor="accent1" w:themeShade="BF"/>
+        </w:rPr>
+      </w:pPr>
+      <w:r>
+        <w:rPr>
+          <w:color w:val="000000" w:themeColor="text1"/>
+          <w:szCs w:val="28"/>
+        </w:rPr>
+        <w:t xml:space="preserve">No </w:t>
       </w:r>
       <w:proofErr w:type="gramStart"/>
       <w:r>
         <w:rPr>
-          <w:i/>
-          <w:color w:val="365F91" w:themeColor="accent1" w:themeShade="BF"/>
-        </w:rPr>
-        <w:t xml:space="preserve">Third </w:t>
-      </w:r>
-      <w:r>
-        <w:rPr>
-          <w:i/>
-          <w:color w:val="365F91" w:themeColor="accent1" w:themeShade="BF"/>
-        </w:rPr>
-        <w:t>Party</w:t>
+          <w:color w:val="000000" w:themeColor="text1"/>
+          <w:szCs w:val="28"/>
+        </w:rPr>
+        <w:t>third party</w:t>
       </w:r>
       <w:proofErr w:type="gramEnd"/>
       <w:r>
         <w:rPr>
-          <w:i/>
-          <w:color w:val="365F91" w:themeColor="accent1" w:themeShade="BF"/>
-        </w:rPr>
-        <w:t xml:space="preserve"> Service Interface API’s, how to access the service, what parameters are required by the API, and the detailed JSON data format specification that could be used by a </w:t>
-      </w:r>
-      <w:r>
-        <w:rPr>
-          <w:i/>
-          <w:color w:val="365F91" w:themeColor="accent1" w:themeShade="BF"/>
-        </w:rPr>
-        <w:t xml:space="preserve">third </w:t>
-      </w:r>
-      <w:r>
-        <w:rPr>
-          <w:i/>
-          <w:color w:val="365F91" w:themeColor="accent1" w:themeShade="BF"/>
-        </w:rPr>
-        <w:t>party developer to integrate with the service and API.</w:t>
-      </w:r>
-    </w:p>
-    <w:p>
-      <w:pPr>
-        <w:rPr>
-          <w:color w:val="000000" w:themeColor="text1"/>
-          <w:szCs w:val="28"/>
-        </w:rPr>
-      </w:pPr>
-      <w:r>
-        <w:rPr>
-          <w:color w:val="000000" w:themeColor="text1"/>
-          <w:szCs w:val="28"/>
-        </w:rPr>
-        <w:t>Section Currently Not Applicable</w:t>
-      </w:r>
-      <w:r>
-        <w:rPr>
-          <w:color w:val="000000" w:themeColor="text1"/>
-          <w:szCs w:val="28"/>
-        </w:rPr>
-        <w:t>.</w:t>
-      </w:r>
-    </w:p>
-    <w:p>
-      <w:pPr>
-        <w:rPr>
-          <w:i/>
-          <w:color w:val="365F91" w:themeColor="accent1" w:themeShade="BF"/>
-        </w:rPr>
-      </w:pPr>
-      <w:r>
-        <w:rPr>
-          <w:color w:val="000000" w:themeColor="text1"/>
-          <w:szCs w:val="28"/>
-        </w:rPr>
-        <w:t xml:space="preserve">No </w:t>
-      </w:r>
-      <w:proofErr w:type="gramStart"/>
-      <w:r>
-        <w:rPr>
-          <w:color w:val="000000" w:themeColor="text1"/>
-          <w:szCs w:val="28"/>
-        </w:rPr>
-        <w:t>third party</w:t>
-      </w:r>
-      <w:proofErr w:type="gramEnd"/>
-      <w:r>
-        <w:rPr>
-          <w:color w:val="000000" w:themeColor="text1"/>
-          <w:szCs w:val="28"/>
-        </w:rPr>
-        <w:t xml:space="preserve"> material is currently used in version 1.0</w:t>
+          <w:color w:val="000000" w:themeColor="text1"/>
+          <w:szCs w:val="28"/>
+        </w:rPr>
+        <w:t xml:space="preserve"> material is currently used in version 1.</w:t>
+      </w:r>
+      <w:r>
+        <w:rPr>
+          <w:color w:val="000000" w:themeColor="text1"/>
+          <w:szCs w:val="28"/>
+        </w:rPr>
+        <w:t>1</w:t>
       </w:r>
       <w:r>
         <w:rPr>
@@ -2958,7 +3323,7 @@
                     </pic:cNvPicPr>
                   </pic:nvPicPr>
                   <pic:blipFill>
-                    <a:blip r:embed="rId15">
+                    <a:blip r:embed="rId17">
                       <a:extLst>
                         <a:ext uri="{28A0092B-C50C-407E-A947-70E740481C1C}">
                           <a14:useLocalDpi xmlns:a14="http://schemas.microsoft.com/office/drawing/2010/main" val="0"/>
@@ -3082,7 +3447,7 @@
                     </pic:cNvPicPr>
                   </pic:nvPicPr>
                   <pic:blipFill>
-                    <a:blip r:embed="rId16">
+                    <a:blip r:embed="rId18">
                       <a:extLst>
                         <a:ext uri="{28A0092B-C50C-407E-A947-70E740481C1C}">
                           <a14:useLocalDpi xmlns:a14="http://schemas.microsoft.com/office/drawing/2010/main" val="0"/>
@@ -3144,7 +3509,7 @@
                     </pic:cNvPicPr>
                   </pic:nvPicPr>
                   <pic:blipFill>
-                    <a:blip r:embed="rId17">
+                    <a:blip r:embed="rId19">
                       <a:extLst>
                         <a:ext uri="{28A0092B-C50C-407E-A947-70E740481C1C}">
                           <a14:useLocalDpi xmlns:a14="http://schemas.microsoft.com/office/drawing/2010/main" val="0"/>
@@ -3206,7 +3571,7 @@
                     </pic:cNvPicPr>
                   </pic:nvPicPr>
                   <pic:blipFill>
-                    <a:blip r:embed="rId18">
+                    <a:blip r:embed="rId20">
                       <a:extLst>
                         <a:ext uri="{28A0092B-C50C-407E-A947-70E740481C1C}">
                           <a14:useLocalDpi xmlns:a14="http://schemas.microsoft.com/office/drawing/2010/main" val="0"/>
@@ -3268,7 +3633,7 @@
                     </pic:cNvPicPr>
                   </pic:nvPicPr>
                   <pic:blipFill>
-                    <a:blip r:embed="rId19">
+                    <a:blip r:embed="rId21">
                       <a:extLst>
                         <a:ext uri="{28A0092B-C50C-407E-A947-70E740481C1C}">
                           <a14:useLocalDpi xmlns:a14="http://schemas.microsoft.com/office/drawing/2010/main" val="0"/>
@@ -3401,7 +3766,7 @@
                     </pic:cNvPicPr>
                   </pic:nvPicPr>
                   <pic:blipFill>
-                    <a:blip r:embed="rId20">
+                    <a:blip r:embed="rId22">
                       <a:extLst>
                         <a:ext uri="{28A0092B-C50C-407E-A947-70E740481C1C}">
                           <a14:useLocalDpi xmlns:a14="http://schemas.microsoft.com/office/drawing/2010/main" val="0"/>
@@ -3436,6 +3801,77 @@
     <w:p>
       <w:pPr>
         <w:rPr>
+          <w:color w:val="365F91" w:themeColor="accent1" w:themeShade="BF"/>
+        </w:rPr>
+      </w:pPr>
+      <w:bookmarkStart w:id="0" w:name="_GoBack"/>
+      <w:bookmarkEnd w:id="0"/>
+      <w:r>
+        <w:rPr>
+          <w:noProof/>
+          <w:color w:val="365F91" w:themeColor="accent1" w:themeShade="BF"/>
+        </w:rPr>
+        <w:lastRenderedPageBreak/>
+        <w:drawing>
+          <wp:inline distT="0" distB="0" distL="0" distR="0" wp14:anchorId="3EC9D825" wp14:editId="27D481B1">
+            <wp:extent cx="8229600" cy="3790950"/>
+            <wp:effectExtent l="0" t="0" r="0" b="0"/>
+            <wp:docPr id="4" name="Picture 4"/>
+            <wp:cNvGraphicFramePr>
+              <a:graphicFrameLocks xmlns:a="http://schemas.openxmlformats.org/drawingml/2006/main" noChangeAspect="1"/>
+            </wp:cNvGraphicFramePr>
+            <a:graphic xmlns:a="http://schemas.openxmlformats.org/drawingml/2006/main">
+              <a:graphicData uri="http://schemas.openxmlformats.org/drawingml/2006/picture">
+                <pic:pic xmlns:pic="http://schemas.openxmlformats.org/drawingml/2006/picture">
+                  <pic:nvPicPr>
+                    <pic:cNvPr id="0" name="Picture 2"/>
+                    <pic:cNvPicPr>
+                      <a:picLocks noChangeAspect="1" noChangeArrowheads="1"/>
+                    </pic:cNvPicPr>
+                  </pic:nvPicPr>
+                  <pic:blipFill>
+                    <a:blip r:embed="rId23">
+                      <a:extLst>
+                        <a:ext uri="{28A0092B-C50C-407E-A947-70E740481C1C}">
+                          <a14:useLocalDpi xmlns:a14="http://schemas.microsoft.com/office/drawing/2010/main" val="0"/>
+                        </a:ext>
+                      </a:extLst>
+                    </a:blip>
+                    <a:srcRect/>
+                    <a:stretch>
+                      <a:fillRect/>
+                    </a:stretch>
+                  </pic:blipFill>
+                  <pic:spPr bwMode="auto">
+                    <a:xfrm>
+                      <a:off x="0" y="0"/>
+                      <a:ext cx="8229600" cy="3790950"/>
+                    </a:xfrm>
+                    <a:prstGeom prst="rect">
+                      <a:avLst/>
+                    </a:prstGeom>
+                    <a:noFill/>
+                    <a:ln>
+                      <a:noFill/>
+                    </a:ln>
+                  </pic:spPr>
+                </pic:pic>
+              </a:graphicData>
+            </a:graphic>
+          </wp:inline>
+        </w:drawing>
+      </w:r>
+    </w:p>
+    <w:p>
+      <w:pPr>
+        <w:rPr>
+          <w:color w:val="365F91" w:themeColor="accent1" w:themeShade="BF"/>
+        </w:rPr>
+      </w:pPr>
+    </w:p>
+    <w:p>
+      <w:pPr>
+        <w:rPr>
           <w:b/>
           <w:color w:val="000000" w:themeColor="text1"/>
           <w:sz w:val="28"/>
@@ -3449,8 +3885,146 @@
           <w:sz w:val="28"/>
           <w:szCs w:val="28"/>
         </w:rPr>
+        <w:t>Pseudo Code</w:t>
+      </w:r>
+      <w:r>
+        <w:rPr>
+          <w:b/>
+          <w:color w:val="000000" w:themeColor="text1"/>
+          <w:sz w:val="28"/>
+          <w:szCs w:val="28"/>
+        </w:rPr>
+        <w:t>:</w:t>
+      </w:r>
+    </w:p>
+    <w:p>
+      <w:pPr>
+        <w:rPr>
+          <w:color w:val="365F91" w:themeColor="accent1" w:themeShade="BF"/>
+        </w:rPr>
+      </w:pPr>
+      <w:r>
+        <w:rPr>
+          <w:i/>
+          <w:color w:val="365F91" w:themeColor="accent1" w:themeShade="BF"/>
+        </w:rPr>
+        <w:t xml:space="preserve">You should </w:t>
+      </w:r>
+      <w:r>
+        <w:rPr>
+          <w:i/>
+          <w:color w:val="365F91" w:themeColor="accent1" w:themeShade="BF"/>
+        </w:rPr>
+        <w:t xml:space="preserve">provide </w:t>
+      </w:r>
+      <w:proofErr w:type="spellStart"/>
+      <w:r>
+        <w:rPr>
+          <w:i/>
+          <w:color w:val="365F91" w:themeColor="accent1" w:themeShade="BF"/>
+        </w:rPr>
+        <w:t>BitBucket</w:t>
+      </w:r>
+      <w:proofErr w:type="spellEnd"/>
+      <w:r>
+        <w:rPr>
+          <w:i/>
+          <w:color w:val="365F91" w:themeColor="accent1" w:themeShade="BF"/>
+        </w:rPr>
+        <w:t xml:space="preserve"> URL references to</w:t>
+      </w:r>
+      <w:r>
+        <w:rPr>
+          <w:i/>
+          <w:color w:val="365F91" w:themeColor="accent1" w:themeShade="BF"/>
+        </w:rPr>
+        <w:t xml:space="preserve"> any </w:t>
+      </w:r>
+      <w:r>
+        <w:rPr>
+          <w:i/>
+          <w:color w:val="365F91" w:themeColor="accent1" w:themeShade="BF"/>
+        </w:rPr>
+        <w:t xml:space="preserve">code stubs &amp; pseudo code. If you have no supporting </w:t>
+      </w:r>
+      <w:proofErr w:type="gramStart"/>
+      <w:r>
+        <w:rPr>
+          <w:i/>
+          <w:color w:val="365F91" w:themeColor="accent1" w:themeShade="BF"/>
+        </w:rPr>
+        <w:t>documentation</w:t>
+      </w:r>
+      <w:proofErr w:type="gramEnd"/>
+      <w:r>
+        <w:rPr>
+          <w:i/>
+          <w:color w:val="365F91" w:themeColor="accent1" w:themeShade="BF"/>
+        </w:rPr>
+        <w:t xml:space="preserve"> please explain the rational why you are able to leave this section as N/A.</w:t>
+      </w:r>
+    </w:p>
+    <w:p>
+      <w:pPr>
+        <w:rPr>
+          <w:color w:val="000000" w:themeColor="text1"/>
+          <w:szCs w:val="28"/>
+        </w:rPr>
+      </w:pPr>
+      <w:r>
+        <w:rPr>
+          <w:color w:val="000000" w:themeColor="text1"/>
+          <w:szCs w:val="28"/>
+        </w:rPr>
+        <w:t>Section Currently Not Applicable</w:t>
+      </w:r>
+      <w:r>
+        <w:rPr>
+          <w:color w:val="000000" w:themeColor="text1"/>
+          <w:szCs w:val="28"/>
+        </w:rPr>
+        <w:t>.</w:t>
+      </w:r>
+    </w:p>
+    <w:p>
+      <w:pPr>
+        <w:rPr>
+          <w:color w:val="365F91" w:themeColor="accent1" w:themeShade="BF"/>
+        </w:rPr>
+      </w:pPr>
+      <w:r>
+        <w:rPr>
+          <w:color w:val="000000" w:themeColor="text1"/>
+          <w:szCs w:val="28"/>
+        </w:rPr>
+        <w:t>Code from previous project has no pseudocode and current portions of the project have not yet been undertaken. Refactoring has not yet begun. Pseudocode will fall into place as the project takes wing</w:t>
+      </w:r>
+      <w:r>
+        <w:rPr>
+          <w:color w:val="000000" w:themeColor="text1"/>
+          <w:szCs w:val="28"/>
+        </w:rPr>
+        <w:t>.</w:t>
+      </w:r>
+    </w:p>
+    <w:p>
+      <w:pPr>
+        <w:rPr>
+          <w:b/>
+          <w:color w:val="000000" w:themeColor="text1"/>
+          <w:sz w:val="28"/>
+          <w:szCs w:val="28"/>
+        </w:rPr>
+      </w:pPr>
+      <w:r>
+        <w:rPr>
+          <w:b/>
+          <w:color w:val="000000" w:themeColor="text1"/>
+          <w:sz w:val="28"/>
+          <w:szCs w:val="28"/>
+        </w:rPr>
         <w:lastRenderedPageBreak/>
-        <w:t>Pseudo Code</w:t>
+        <w:t>Other Documentation</w:t>
       </w:r>
       <w:r>
         <w:rPr>
@@ -3465,52 +4039,93 @@
     <w:p>
       <w:pPr>
         <w:rPr>
-          <w:color w:val="365F91" w:themeColor="accent1" w:themeShade="BF"/>
-        </w:rPr>
-      </w:pPr>
-      <w:r>
-        <w:rPr>
-          <w:i/>
-          <w:color w:val="365F91" w:themeColor="accent1" w:themeShade="BF"/>
-        </w:rPr>
-        <w:t xml:space="preserve">You should </w:t>
-      </w:r>
-      <w:r>
-        <w:rPr>
-          <w:i/>
-          <w:color w:val="365F91" w:themeColor="accent1" w:themeShade="BF"/>
-        </w:rPr>
-        <w:t xml:space="preserve">provide </w:t>
-      </w:r>
-      <w:proofErr w:type="spellStart"/>
-      <w:r>
-        <w:rPr>
-          <w:i/>
-          <w:color w:val="365F91" w:themeColor="accent1" w:themeShade="BF"/>
-        </w:rPr>
-        <w:t>BitBucket</w:t>
-      </w:r>
-      <w:proofErr w:type="spellEnd"/>
-      <w:r>
-        <w:rPr>
-          <w:i/>
-          <w:color w:val="365F91" w:themeColor="accent1" w:themeShade="BF"/>
-        </w:rPr>
-        <w:t xml:space="preserve"> URL references to</w:t>
-      </w:r>
-      <w:r>
-        <w:rPr>
-          <w:i/>
-          <w:color w:val="365F91" w:themeColor="accent1" w:themeShade="BF"/>
-        </w:rPr>
-        <w:t xml:space="preserve"> any </w:t>
-      </w:r>
-      <w:r>
-        <w:rPr>
-          <w:i/>
-          <w:color w:val="365F91" w:themeColor="accent1" w:themeShade="BF"/>
-        </w:rPr>
-        <w:t xml:space="preserve">code stubs &amp; pseudo code. If you have no supporting </w:t>
+          <w:i/>
+          <w:color w:val="365F91" w:themeColor="accent1" w:themeShade="BF"/>
+        </w:rPr>
+      </w:pPr>
+      <w:r>
+        <w:rPr>
+          <w:i/>
+          <w:color w:val="365F91" w:themeColor="accent1" w:themeShade="BF"/>
+        </w:rPr>
+        <w:t>You should in</w:t>
+      </w:r>
+      <w:r>
+        <w:rPr>
+          <w:i/>
+          <w:color w:val="365F91" w:themeColor="accent1" w:themeShade="BF"/>
+        </w:rPr>
+        <w:t>sert any additional drawings, storyboards</w:t>
+      </w:r>
+      <w:r>
+        <w:rPr>
+          <w:i/>
+          <w:color w:val="365F91" w:themeColor="accent1" w:themeShade="BF"/>
+        </w:rPr>
+        <w:t xml:space="preserve">, </w:t>
+      </w:r>
+      <w:r>
+        <w:rPr>
+          <w:i/>
+          <w:color w:val="365F91" w:themeColor="accent1" w:themeShade="BF"/>
+        </w:rPr>
+        <w:t>white b</w:t>
+      </w:r>
+      <w:r>
+        <w:rPr>
+          <w:i/>
+          <w:color w:val="365F91" w:themeColor="accent1" w:themeShade="BF"/>
+        </w:rPr>
+        <w:t xml:space="preserve">oard </w:t>
+      </w:r>
+      <w:r>
+        <w:rPr>
+          <w:i/>
+          <w:color w:val="365F91" w:themeColor="accent1" w:themeShade="BF"/>
+        </w:rPr>
+        <w:t xml:space="preserve">pictures, project schedules, tasks lists, </w:t>
+      </w:r>
+      <w:r>
+        <w:rPr>
+          <w:i/>
+          <w:color w:val="365F91" w:themeColor="accent1" w:themeShade="BF"/>
+        </w:rPr>
+        <w:t>etc.</w:t>
+      </w:r>
+      <w:r>
+        <w:rPr>
+          <w:i/>
+          <w:color w:val="365F91" w:themeColor="accent1" w:themeShade="BF"/>
+        </w:rPr>
+        <w:t xml:space="preserve"> that support your approach, </w:t>
+      </w:r>
+      <w:r>
+        <w:rPr>
+          <w:i/>
+          <w:color w:val="365F91" w:themeColor="accent1" w:themeShade="BF"/>
+        </w:rPr>
+        <w:t>design</w:t>
+      </w:r>
+      <w:r>
+        <w:rPr>
+          <w:i/>
+          <w:color w:val="365F91" w:themeColor="accent1" w:themeShade="BF"/>
+        </w:rPr>
+        <w:t>, and project</w:t>
+      </w:r>
+      <w:r>
+        <w:rPr>
+          <w:i/>
+          <w:color w:val="365F91" w:themeColor="accent1" w:themeShade="BF"/>
+        </w:rPr>
+        <w:t>.</w:t>
+      </w:r>
+      <w:r>
+        <w:rPr>
+          <w:i/>
+          <w:color w:val="365F91" w:themeColor="accent1" w:themeShade="BF"/>
+        </w:rPr>
+        <w:t xml:space="preserve"> If you have no supporting </w:t>
       </w:r>
       <w:proofErr w:type="gramStart"/>
       <w:r>
@@ -3532,55 +4147,38 @@
     <w:p>
       <w:pPr>
         <w:rPr>
-          <w:color w:val="000000" w:themeColor="text1"/>
-          <w:szCs w:val="28"/>
-        </w:rPr>
-      </w:pPr>
-      <w:r>
-        <w:rPr>
-          <w:color w:val="000000" w:themeColor="text1"/>
-          <w:szCs w:val="28"/>
-        </w:rPr>
-        <w:t>Section Currently Not Applicable</w:t>
-      </w:r>
-      <w:r>
-        <w:rPr>
-          <w:color w:val="000000" w:themeColor="text1"/>
-          <w:szCs w:val="28"/>
-        </w:rPr>
-        <w:t>.</w:t>
-      </w:r>
-    </w:p>
-    <w:p>
-      <w:pPr>
-        <w:rPr>
-          <w:color w:val="365F91" w:themeColor="accent1" w:themeShade="BF"/>
-        </w:rPr>
-      </w:pPr>
-      <w:r>
-        <w:rPr>
-          <w:color w:val="000000" w:themeColor="text1"/>
-          <w:szCs w:val="28"/>
-        </w:rPr>
-        <w:t>Code from previous project has no pseudocode and current portions of the project have not yet been undertaken. Refactoring has not yet begun. Pseudocode will fall into place as the project takes wing</w:t>
-      </w:r>
-      <w:r>
-        <w:rPr>
-          <w:color w:val="000000" w:themeColor="text1"/>
-          <w:szCs w:val="28"/>
-        </w:rPr>
-        <w:t>.</w:t>
-      </w:r>
-    </w:p>
-    <w:p>
-      <w:pPr>
+          <w:i/>
+          <w:color w:val="365F91" w:themeColor="accent1" w:themeShade="BF"/>
+        </w:rPr>
+      </w:pPr>
+      <w:r>
+        <w:rPr>
+          <w:color w:val="000000" w:themeColor="text1"/>
+          <w:szCs w:val="28"/>
+        </w:rPr>
+        <w:t>Section Currently Not Applicable.</w:t>
+      </w:r>
+    </w:p>
+    <w:p>
+      <w:r>
+        <w:t>Do not currently have any additional documentation as the project is still in its design phase.</w:t>
+      </w:r>
+    </w:p>
+    <w:p>
+      <w:pPr>
+        <w:rPr>
+          <w:b/>
+        </w:rPr>
+      </w:pPr>
+      <w:r>
         <w:rPr>
           <w:b/>
           <w:color w:val="000000" w:themeColor="text1"/>
           <w:sz w:val="28"/>
           <w:szCs w:val="28"/>
         </w:rPr>
-      </w:pPr>
+        <w:t>Results of SCRUM Retrospective</w:t>
+      </w:r>
       <w:r>
         <w:rPr>
           <w:b/>
@@ -3588,151 +4186,33 @@
           <w:sz w:val="28"/>
           <w:szCs w:val="28"/>
         </w:rPr>
-        <w:t>Other Documentation</w:t>
-      </w:r>
-      <w:r>
-        <w:rPr>
-          <w:b/>
-          <w:color w:val="000000" w:themeColor="text1"/>
-          <w:sz w:val="28"/>
-          <w:szCs w:val="28"/>
-        </w:rPr>
         <w:t>:</w:t>
       </w:r>
     </w:p>
     <w:p>
-      <w:pPr>
-        <w:rPr>
-          <w:i/>
-          <w:color w:val="365F91" w:themeColor="accent1" w:themeShade="BF"/>
-        </w:rPr>
-      </w:pPr>
-      <w:r>
-        <w:rPr>
-          <w:i/>
-          <w:color w:val="365F91" w:themeColor="accent1" w:themeShade="BF"/>
-        </w:rPr>
-        <w:t>You should in</w:t>
-      </w:r>
-      <w:r>
-        <w:rPr>
-          <w:i/>
-          <w:color w:val="365F91" w:themeColor="accent1" w:themeShade="BF"/>
-        </w:rPr>
-        <w:t>sert any additional drawings, storyboards</w:t>
-      </w:r>
-      <w:r>
-        <w:rPr>
-          <w:i/>
-          <w:color w:val="365F91" w:themeColor="accent1" w:themeShade="BF"/>
-        </w:rPr>
-        <w:t xml:space="preserve">, </w:t>
-      </w:r>
-      <w:r>
-        <w:rPr>
-          <w:i/>
-          <w:color w:val="365F91" w:themeColor="accent1" w:themeShade="BF"/>
-        </w:rPr>
-        <w:t>white b</w:t>
-      </w:r>
-      <w:r>
-        <w:rPr>
-          <w:i/>
-          <w:color w:val="365F91" w:themeColor="accent1" w:themeShade="BF"/>
-        </w:rPr>
-        <w:t xml:space="preserve">oard </w:t>
-      </w:r>
-      <w:r>
-        <w:rPr>
-          <w:i/>
-          <w:color w:val="365F91" w:themeColor="accent1" w:themeShade="BF"/>
-        </w:rPr>
-        <w:t xml:space="preserve">pictures, project schedules, tasks lists, </w:t>
-      </w:r>
-      <w:r>
-        <w:rPr>
-          <w:i/>
-          <w:color w:val="365F91" w:themeColor="accent1" w:themeShade="BF"/>
-        </w:rPr>
-        <w:t>etc.</w:t>
-      </w:r>
-      <w:r>
-        <w:rPr>
-          <w:i/>
-          <w:color w:val="365F91" w:themeColor="accent1" w:themeShade="BF"/>
-        </w:rPr>
-        <w:t xml:space="preserve"> that support your approach, </w:t>
-      </w:r>
-      <w:r>
-        <w:rPr>
-          <w:i/>
-          <w:color w:val="365F91" w:themeColor="accent1" w:themeShade="BF"/>
-        </w:rPr>
-        <w:t>design</w:t>
-      </w:r>
-      <w:r>
-        <w:rPr>
-          <w:i/>
-          <w:color w:val="365F91" w:themeColor="accent1" w:themeShade="BF"/>
-        </w:rPr>
-        <w:t>, and project</w:t>
-      </w:r>
-      <w:r>
-        <w:rPr>
-          <w:i/>
-          <w:color w:val="365F91" w:themeColor="accent1" w:themeShade="BF"/>
-        </w:rPr>
-        <w:t>.</w:t>
-      </w:r>
-      <w:r>
-        <w:rPr>
-          <w:i/>
-          <w:color w:val="365F91" w:themeColor="accent1" w:themeShade="BF"/>
-        </w:rPr>
-        <w:t xml:space="preserve"> If you have no supporting </w:t>
-      </w:r>
-      <w:proofErr w:type="gramStart"/>
-      <w:r>
-        <w:rPr>
-          <w:i/>
-          <w:color w:val="365F91" w:themeColor="accent1" w:themeShade="BF"/>
-        </w:rPr>
-        <w:t>documentation</w:t>
-      </w:r>
-      <w:proofErr w:type="gramEnd"/>
-      <w:r>
-        <w:rPr>
-          <w:i/>
-          <w:color w:val="365F91" w:themeColor="accent1" w:themeShade="BF"/>
-        </w:rPr>
-        <w:t xml:space="preserve"> please explain the rational why you are able to leave this section as N/A.</w:t>
-      </w:r>
-    </w:p>
-    <w:p>
-      <w:pPr>
-        <w:rPr>
-          <w:i/>
-          <w:color w:val="365F91" w:themeColor="accent1" w:themeShade="BF"/>
-        </w:rPr>
-      </w:pPr>
-      <w:r>
-        <w:rPr>
-          <w:color w:val="000000" w:themeColor="text1"/>
-          <w:szCs w:val="28"/>
-        </w:rPr>
-        <w:t>Section Currently Not Applicable.</w:t>
-      </w:r>
-    </w:p>
-    <w:p>
-      <w:r>
-        <w:t>Do not currently have any additional documentation as the project is still in its design phase.</w:t>
+      <w:r>
+        <w:t>Week 2</w:t>
+      </w:r>
+    </w:p>
+    <w:p>
+      <w:r>
+        <w:t xml:space="preserve">After reflecting on how the first week went the team all agreed that meeting twice a week is in our best interest. The first meeting to handle refactoring issues and work out any additional issues with the project that had arisen. The team also determined that holding weekly meetings to keep </w:t>
+      </w:r>
+      <w:r>
+        <w:t>each other</w:t>
+      </w:r>
+      <w:r>
+        <w:t xml:space="preserve"> on the same track is a great idea and will be something </w:t>
+      </w:r>
+      <w:r>
+        <w:t>handled each week.</w:t>
       </w:r>
     </w:p>
     <w:sectPr>
-      <w:headerReference w:type="default" r:id="rId21"/>
-      <w:footerReference w:type="default" r:id="rId22"/>
-      <w:headerReference w:type="first" r:id="rId23"/>
-      <w:footerReference w:type="first" r:id="rId24"/>
+      <w:headerReference w:type="default" r:id="rId24"/>
+      <w:footerReference w:type="default" r:id="rId25"/>
+      <w:headerReference w:type="first" r:id="rId26"/>
+      <w:footerReference w:type="first" r:id="rId27"/>
       <w:pgSz w:w="15840" w:h="12240" w:orient="landscape"/>
       <w:pgMar w:top="1440" w:right="1440" w:bottom="1440" w:left="1440" w:header="720" w:footer="720" w:gutter="0"/>
       <w:cols w:space="720"/>
@@ -6348,14 +6828,20 @@
 
 <file path=customXml/item1.xml><?xml version="1.0" encoding="utf-8"?>
 <?mso-contentType ?>
-<FormTemplates xmlns="http://schemas.microsoft.com/sharepoint/v3/contenttype/forms">
-  <Display>DocumentLibraryForm</Display>
-  <Edit>DocumentLibraryForm</Edit>
-  <New>DocumentLibraryForm</New>
-</FormTemplates>
+<spe:Receivers xmlns:spe="http://schemas.microsoft.com/sharepoint/events"/>
 </file>
 
 <file path=customXml/item2.xml><?xml version="1.0" encoding="utf-8"?>
+<?mso-contentType ?>
+<customXsn xmlns="http://schemas.microsoft.com/office/2006/metadata/customXsn">
+  <xsnLocation/>
+  <cached>True</cached>
+  <openByDefault>False</openByDefault>
+  <xsnScope/>
+</customXsn>
+</file>
+
+<file path=customXml/item3.xml><?xml version="1.0" encoding="utf-8"?>
 <p:properties xmlns:p="http://schemas.microsoft.com/office/2006/metadata/properties" xmlns:xsi="http://www.w3.org/2001/XMLSchema-instance" xmlns:pc="http://schemas.microsoft.com/office/infopath/2007/PartnerControls">
   <documentManagement>
     <DocumentCategoryTaxHTField0 xmlns="http://schemas.microsoft.com/sharepoint/v3">
@@ -6413,19 +6899,13 @@
 </p:properties>
 </file>
 
-<file path=customXml/item3.xml><?xml version="1.0" encoding="utf-8"?>
-<?mso-contentType ?>
-<customXsn xmlns="http://schemas.microsoft.com/office/2006/metadata/customXsn">
-  <xsnLocation/>
-  <cached>True</cached>
-  <openByDefault>False</openByDefault>
-  <xsnScope/>
-</customXsn>
-</file>
-
 <file path=customXml/item4.xml><?xml version="1.0" encoding="utf-8"?>
 <?mso-contentType ?>
-<spe:Receivers xmlns:spe="http://schemas.microsoft.com/sharepoint/events"/>
+<FormTemplates xmlns="http://schemas.microsoft.com/sharepoint/v3/contenttype/forms">
+  <Display>DocumentLibraryForm</Display>
+  <Edit>DocumentLibraryForm</Edit>
+  <New>DocumentLibraryForm</New>
+</FormTemplates>
 </file>
 
 <file path=customXml/item5.xml><?xml version="1.0" encoding="utf-8"?>
@@ -6650,14 +7130,22 @@
 </file>
 
 <file path=customXml/itemProps1.xml><?xml version="1.0" encoding="utf-8"?>
-<ds:datastoreItem xmlns:ds="http://schemas.openxmlformats.org/officeDocument/2006/customXml" ds:itemID="{DEAE2935-652D-42F6-AFDE-C5D6AD6806BA}">
+<ds:datastoreItem xmlns:ds="http://schemas.openxmlformats.org/officeDocument/2006/customXml" ds:itemID="{10D412FD-19CA-4974-8A00-6813C0D75888}">
   <ds:schemaRefs>
-    <ds:schemaRef ds:uri="http://schemas.microsoft.com/sharepoint/v3/contenttype/forms"/>
+    <ds:schemaRef ds:uri="http://schemas.microsoft.com/sharepoint/events"/>
   </ds:schemaRefs>
 </ds:datastoreItem>
 </file>
 
 <file path=customXml/itemProps2.xml><?xml version="1.0" encoding="utf-8"?>
+<ds:datastoreItem xmlns:ds="http://schemas.openxmlformats.org/officeDocument/2006/customXml" ds:itemID="{DFFD5D8F-6C72-45AA-BB06-202F04565A6E}">
+  <ds:schemaRefs>
+    <ds:schemaRef ds:uri="http://schemas.microsoft.com/office/2006/metadata/customXsn"/>
+  </ds:schemaRefs>
+</ds:datastoreItem>
+</file>
+
+<file path=customXml/itemProps3.xml><?xml version="1.0" encoding="utf-8"?>
 <ds:datastoreItem xmlns:ds="http://schemas.openxmlformats.org/officeDocument/2006/customXml" ds:itemID="{153FF660-CCF1-4512-96BC-1D7D61FD195C}">
   <ds:schemaRefs>
     <ds:schemaRef ds:uri="http://schemas.microsoft.com/office/2006/metadata/properties"/>
@@ -6668,18 +7156,10 @@
 </ds:datastoreItem>
 </file>
 
-<file path=customXml/itemProps3.xml><?xml version="1.0" encoding="utf-8"?>
-<ds:datastoreItem xmlns:ds="http://schemas.openxmlformats.org/officeDocument/2006/customXml" ds:itemID="{DFFD5D8F-6C72-45AA-BB06-202F04565A6E}">
+<file path=customXml/itemProps4.xml><?xml version="1.0" encoding="utf-8"?>
+<ds:datastoreItem xmlns:ds="http://schemas.openxmlformats.org/officeDocument/2006/customXml" ds:itemID="{DEAE2935-652D-42F6-AFDE-C5D6AD6806BA}">
   <ds:schemaRefs>
-    <ds:schemaRef ds:uri="http://schemas.microsoft.com/office/2006/metadata/customXsn"/>
-  </ds:schemaRefs>
-</ds:datastoreItem>
-</file>
-
-<file path=customXml/itemProps4.xml><?xml version="1.0" encoding="utf-8"?>
-<ds:datastoreItem xmlns:ds="http://schemas.openxmlformats.org/officeDocument/2006/customXml" ds:itemID="{10D412FD-19CA-4974-8A00-6813C0D75888}">
-  <ds:schemaRefs>
-    <ds:schemaRef ds:uri="http://schemas.microsoft.com/sharepoint/events"/>
+    <ds:schemaRef ds:uri="http://schemas.microsoft.com/sharepoint/v3/contenttype/forms"/>
   </ds:schemaRefs>
 </ds:datastoreItem>
 </file>

</xml_diff>

<commit_message>
Registration Pagework and merginig of projects
</commit_message>
<xml_diff>
--- a/Planning and Design/Project Design Report.docx
+++ b/Planning and Design/Project Design Report.docx
@@ -547,7 +547,25 @@
                     <w:rPr>
                       <w:i/>
                     </w:rPr>
-                    <w:t>Formatting Login Textboxes</w:t>
+                    <w:t xml:space="preserve">Formatting </w:t>
+                  </w:r>
+                  <w:r>
+                    <w:rPr>
+                      <w:i/>
+                    </w:rPr>
+                    <w:t>Registration</w:t>
+                  </w:r>
+                  <w:r>
+                    <w:rPr>
+                      <w:i/>
+                    </w:rPr>
+                    <w:t xml:space="preserve"> </w:t>
+                  </w:r>
+                  <w:r>
+                    <w:rPr>
+                      <w:i/>
+                    </w:rPr>
+                    <w:t>Page and Mechanics</w:t>
                   </w:r>
                 </w:p>
               </w:tc>
@@ -583,7 +601,7 @@
                     <w:rPr>
                       <w:i/>
                     </w:rPr>
-                    <w:t>1</w:t>
+                    <w:t>2.5</w:t>
                   </w:r>
                   <w:bookmarkStart w:id="0" w:name="_GoBack"/>
                   <w:bookmarkEnd w:id="0"/>
@@ -6730,6 +6748,21 @@
 </file>
 
 <file path=customXml/item1.xml><?xml version="1.0" encoding="utf-8"?>
+<?mso-contentType ?>
+<spe:Receivers xmlns:spe="http://schemas.microsoft.com/sharepoint/events"/>
+</file>
+
+<file path=customXml/item2.xml><?xml version="1.0" encoding="utf-8"?>
+<?mso-contentType ?>
+<customXsn xmlns="http://schemas.microsoft.com/office/2006/metadata/customXsn">
+  <xsnLocation/>
+  <cached>True</cached>
+  <openByDefault>False</openByDefault>
+  <xsnScope/>
+</customXsn>
+</file>
+
+<file path=customXml/item3.xml><?xml version="1.0" encoding="utf-8"?>
 <p:properties xmlns:p="http://schemas.microsoft.com/office/2006/metadata/properties" xmlns:xsi="http://www.w3.org/2001/XMLSchema-instance" xmlns:pc="http://schemas.microsoft.com/office/infopath/2007/PartnerControls">
   <documentManagement>
     <DocumentCategoryTaxHTField0 xmlns="http://schemas.microsoft.com/sharepoint/v3">
@@ -6787,22 +6820,16 @@
 </p:properties>
 </file>
 
-<file path=customXml/item2.xml><?xml version="1.0" encoding="utf-8"?>
+<file path=customXml/item4.xml><?xml version="1.0" encoding="utf-8"?>
 <?mso-contentType ?>
-<customXsn xmlns="http://schemas.microsoft.com/office/2006/metadata/customXsn">
-  <xsnLocation/>
-  <cached>True</cached>
-  <openByDefault>False</openByDefault>
-  <xsnScope/>
-</customXsn>
+<FormTemplates xmlns="http://schemas.microsoft.com/sharepoint/v3/contenttype/forms">
+  <Display>DocumentLibraryForm</Display>
+  <Edit>DocumentLibraryForm</Edit>
+  <New>DocumentLibraryForm</New>
+</FormTemplates>
 </file>
 
-<file path=customXml/item3.xml><?xml version="1.0" encoding="utf-8"?>
-<?mso-contentType ?>
-<spe:Receivers xmlns:spe="http://schemas.microsoft.com/sharepoint/events"/>
-</file>
-
-<file path=customXml/item4.xml><?xml version="1.0" encoding="utf-8"?>
+<file path=customXml/item5.xml><?xml version="1.0" encoding="utf-8"?>
 <ct:contentTypeSchema xmlns:ct="http://schemas.microsoft.com/office/2006/metadata/contentType" xmlns:ma="http://schemas.microsoft.com/office/2006/metadata/properties/metaAttributes" ct:_="" ma:_="" ma:contentTypeName="Document or File" ma:contentTypeID="0x010100A30BC5E90BED914E81F4B67CDEADBEEF00FBBCB387F36CE54B89204924618AD6EB" ma:contentTypeVersion="9" ma:contentTypeDescription="Create a new document." ma:contentTypeScope="" ma:versionID="cddd6576bb25a9a67530d5b471b8cdc0">
   <xsd:schema xmlns:xsd="http://www.w3.org/2001/XMLSchema" xmlns:xs="http://www.w3.org/2001/XMLSchema" xmlns:p="http://schemas.microsoft.com/office/2006/metadata/properties" xmlns:ns1="http://schemas.microsoft.com/sharepoint/v3" xmlns:ns2="30a82cfc-8d0b-455e-b705-4035c60ff9fd" targetNamespace="http://schemas.microsoft.com/office/2006/metadata/properties" ma:root="true" ma:fieldsID="b0f5edf2bdcc83c799dd282e9ea496a0" ns1:_="" ns2:_="">
     <xsd:import namespace="http://schemas.microsoft.com/sharepoint/v3"/>
@@ -7023,22 +7050,10 @@
 </ct:contentTypeSchema>
 </file>
 
-<file path=customXml/item5.xml><?xml version="1.0" encoding="utf-8"?>
-<?mso-contentType ?>
-<FormTemplates xmlns="http://schemas.microsoft.com/sharepoint/v3/contenttype/forms">
-  <Display>DocumentLibraryForm</Display>
-  <Edit>DocumentLibraryForm</Edit>
-  <New>DocumentLibraryForm</New>
-</FormTemplates>
-</file>
-
 <file path=customXml/itemProps1.xml><?xml version="1.0" encoding="utf-8"?>
-<ds:datastoreItem xmlns:ds="http://schemas.openxmlformats.org/officeDocument/2006/customXml" ds:itemID="{153FF660-CCF1-4512-96BC-1D7D61FD195C}">
+<ds:datastoreItem xmlns:ds="http://schemas.openxmlformats.org/officeDocument/2006/customXml" ds:itemID="{10D412FD-19CA-4974-8A00-6813C0D75888}">
   <ds:schemaRefs>
-    <ds:schemaRef ds:uri="http://schemas.microsoft.com/office/2006/metadata/properties"/>
-    <ds:schemaRef ds:uri="http://schemas.microsoft.com/office/infopath/2007/PartnerControls"/>
-    <ds:schemaRef ds:uri="http://schemas.microsoft.com/sharepoint/v3"/>
-    <ds:schemaRef ds:uri="30a82cfc-8d0b-455e-b705-4035c60ff9fd"/>
+    <ds:schemaRef ds:uri="http://schemas.microsoft.com/sharepoint/events"/>
   </ds:schemaRefs>
 </ds:datastoreItem>
 </file>
@@ -7052,14 +7067,25 @@
 </file>
 
 <file path=customXml/itemProps3.xml><?xml version="1.0" encoding="utf-8"?>
-<ds:datastoreItem xmlns:ds="http://schemas.openxmlformats.org/officeDocument/2006/customXml" ds:itemID="{10D412FD-19CA-4974-8A00-6813C0D75888}">
+<ds:datastoreItem xmlns:ds="http://schemas.openxmlformats.org/officeDocument/2006/customXml" ds:itemID="{153FF660-CCF1-4512-96BC-1D7D61FD195C}">
   <ds:schemaRefs>
-    <ds:schemaRef ds:uri="http://schemas.microsoft.com/sharepoint/events"/>
+    <ds:schemaRef ds:uri="http://schemas.microsoft.com/office/2006/metadata/properties"/>
+    <ds:schemaRef ds:uri="http://schemas.microsoft.com/office/infopath/2007/PartnerControls"/>
+    <ds:schemaRef ds:uri="http://schemas.microsoft.com/sharepoint/v3"/>
+    <ds:schemaRef ds:uri="30a82cfc-8d0b-455e-b705-4035c60ff9fd"/>
   </ds:schemaRefs>
 </ds:datastoreItem>
 </file>
 
 <file path=customXml/itemProps4.xml><?xml version="1.0" encoding="utf-8"?>
+<ds:datastoreItem xmlns:ds="http://schemas.openxmlformats.org/officeDocument/2006/customXml" ds:itemID="{DEAE2935-652D-42F6-AFDE-C5D6AD6806BA}">
+  <ds:schemaRefs>
+    <ds:schemaRef ds:uri="http://schemas.microsoft.com/sharepoint/v3/contenttype/forms"/>
+  </ds:schemaRefs>
+</ds:datastoreItem>
+</file>
+
+<file path=customXml/itemProps5.xml><?xml version="1.0" encoding="utf-8"?>
 <ds:datastoreItem xmlns:ds="http://schemas.openxmlformats.org/officeDocument/2006/customXml" ds:itemID="{E9DE0874-BCAA-4CFE-93BA-B7D7CB04E6D0}">
   <ds:schemaRefs>
     <ds:schemaRef ds:uri="http://schemas.microsoft.com/office/2006/metadata/contentType"/>
@@ -7076,12 +7102,4 @@
     <ds:schemaRef ds:uri="http://schemas.microsoft.com/internal/obd"/>
   </ds:schemaRefs>
 </ds:datastoreItem>
-</file>
-
-<file path=customXml/itemProps5.xml><?xml version="1.0" encoding="utf-8"?>
-<ds:datastoreItem xmlns:ds="http://schemas.openxmlformats.org/officeDocument/2006/customXml" ds:itemID="{DEAE2935-652D-42F6-AFDE-C5D6AD6806BA}">
-  <ds:schemaRefs>
-    <ds:schemaRef ds:uri="http://schemas.microsoft.com/sharepoint/v3/contenttype/forms"/>
-  </ds:schemaRefs>
-</ds:datastoreItem>
 </file>
</xml_diff>

<commit_message>
Max progress for this week
</commit_message>
<xml_diff>
--- a/Planning and Design/Project Design Report.docx
+++ b/Planning and Design/Project Design Report.docx
@@ -114,7 +114,7 @@
                 <w:i/>
                 <w:color w:val="365F91" w:themeColor="accent1" w:themeShade="BF"/>
               </w:rPr>
-              <w:t>5</w:t>
+              <w:t>6</w:t>
             </w:r>
             <w:r>
               <w:rPr>
@@ -122,6 +122,13 @@
                 <w:color w:val="365F91" w:themeColor="accent1" w:themeShade="BF"/>
               </w:rPr>
               <w:t xml:space="preserve">: </w:t>
+            </w:r>
+            <w:r>
+              <w:rPr>
+                <w:i/>
+                <w:color w:val="365F91" w:themeColor="accent1" w:themeShade="BF"/>
+              </w:rPr>
+              <w:t>Save and Restore Game Features</w:t>
             </w:r>
           </w:p>
         </w:tc>
@@ -161,14 +168,7 @@
                 <w:i/>
                 <w:color w:val="365F91" w:themeColor="accent1" w:themeShade="BF"/>
               </w:rPr>
-              <w:t>9/</w:t>
-            </w:r>
-            <w:r>
-              <w:rPr>
-                <w:i/>
-                <w:color w:val="365F91" w:themeColor="accent1" w:themeShade="BF"/>
-              </w:rPr>
-              <w:t>30</w:t>
+              <w:t>10/7</w:t>
             </w:r>
             <w:r>
               <w:rPr>
@@ -223,7 +223,7 @@
                 <w:i/>
                 <w:color w:val="365F91" w:themeColor="accent1" w:themeShade="BF"/>
               </w:rPr>
-              <w:t>5</w:t>
+              <w:t>6</w:t>
             </w:r>
           </w:p>
         </w:tc>
@@ -538,7 +538,7 @@
                     <w:rPr>
                       <w:i/>
                     </w:rPr>
-                    <w:t>Game Logic Views and Controllers</w:t>
+                    <w:t>Serialization Research</w:t>
                   </w:r>
                 </w:p>
               </w:tc>
@@ -574,81 +574,7 @@
                     <w:rPr>
                       <w:i/>
                     </w:rPr>
-                    <w:t>5</w:t>
-                  </w:r>
-                </w:p>
-              </w:tc>
-              <w:tc>
-                <w:tcPr>
-                  <w:tcW w:w="1350" w:type="dxa"/>
-                </w:tcPr>
-                <w:p>
-                  <w:pPr>
-                    <w:rPr>
-                      <w:i/>
-                    </w:rPr>
-                  </w:pPr>
-                  <w:r>
-                    <w:rPr>
-                      <w:i/>
-                    </w:rPr>
-                    <w:t>?</w:t>
-                  </w:r>
-                </w:p>
-              </w:tc>
-            </w:tr>
-            <w:tr>
-              <w:tc>
-                <w:tcPr>
-                  <w:tcW w:w="6835" w:type="dxa"/>
-                </w:tcPr>
-                <w:p>
-                  <w:pPr>
-                    <w:rPr>
-                      <w:i/>
-                    </w:rPr>
-                  </w:pPr>
-                  <w:r>
-                    <w:rPr>
-                      <w:i/>
-                    </w:rPr>
-                    <w:t>Registration DB Fix</w:t>
-                  </w:r>
-                </w:p>
-              </w:tc>
-              <w:tc>
-                <w:tcPr>
-                  <w:tcW w:w="2610" w:type="dxa"/>
-                </w:tcPr>
-                <w:p>
-                  <w:pPr>
-                    <w:rPr>
-                      <w:i/>
-                    </w:rPr>
-                  </w:pPr>
-                  <w:r>
-                    <w:rPr>
-                      <w:i/>
-                    </w:rPr>
-                    <w:t>Mark</w:t>
-                  </w:r>
-                </w:p>
-              </w:tc>
-              <w:tc>
-                <w:tcPr>
-                  <w:tcW w:w="1260" w:type="dxa"/>
-                </w:tcPr>
-                <w:p>
-                  <w:pPr>
-                    <w:rPr>
-                      <w:i/>
-                    </w:rPr>
-                  </w:pPr>
-                  <w:r>
-                    <w:rPr>
-                      <w:i/>
-                    </w:rPr>
-                    <w:t>2</w:t>
+                    <w:t>1.5</w:t>
                   </w:r>
                 </w:p>
               </w:tc>
@@ -686,7 +612,7 @@
                     <w:rPr>
                       <w:i/>
                     </w:rPr>
-                    <w:t>View Refactoring and Cleanup</w:t>
+                    <w:t>New User Registration Fix</w:t>
                   </w:r>
                 </w:p>
               </w:tc>
@@ -722,7 +648,7 @@
                     <w:rPr>
                       <w:i/>
                     </w:rPr>
-                    <w:t>3</w:t>
+                    <w:t>2</w:t>
                   </w:r>
                 </w:p>
               </w:tc>
@@ -760,7 +686,7 @@
                     <w:rPr>
                       <w:i/>
                     </w:rPr>
-                    <w:t>Documentation</w:t>
+                    <w:t>Ajax Research</w:t>
                   </w:r>
                 </w:p>
               </w:tc>
@@ -796,7 +722,7 @@
                     <w:rPr>
                       <w:i/>
                     </w:rPr>
-                    <w:t>1</w:t>
+                    <w:t>1.5</w:t>
                   </w:r>
                 </w:p>
               </w:tc>
@@ -830,6 +756,12 @@
                       <w:i/>
                     </w:rPr>
                   </w:pPr>
+                  <w:r>
+                    <w:rPr>
+                      <w:i/>
+                    </w:rPr>
+                    <w:t>Documentation</w:t>
+                  </w:r>
                 </w:p>
               </w:tc>
               <w:tc>
@@ -842,6 +774,12 @@
                       <w:i/>
                     </w:rPr>
                   </w:pPr>
+                  <w:r>
+                    <w:rPr>
+                      <w:i/>
+                    </w:rPr>
+                    <w:t>Michael</w:t>
+                  </w:r>
                 </w:p>
               </w:tc>
               <w:tc>
@@ -854,6 +792,12 @@
                       <w:i/>
                     </w:rPr>
                   </w:pPr>
+                  <w:r>
+                    <w:rPr>
+                      <w:i/>
+                    </w:rPr>
+                    <w:t>1</w:t>
+                  </w:r>
                 </w:p>
               </w:tc>
               <w:tc>
@@ -886,6 +830,12 @@
                       <w:i/>
                     </w:rPr>
                   </w:pPr>
+                  <w:r>
+                    <w:rPr>
+                      <w:i/>
+                    </w:rPr>
+                    <w:t>Save / Load Game Feature</w:t>
+                  </w:r>
                 </w:p>
               </w:tc>
               <w:tc>
@@ -898,6 +848,12 @@
                       <w:i/>
                     </w:rPr>
                   </w:pPr>
+                  <w:r>
+                    <w:rPr>
+                      <w:i/>
+                    </w:rPr>
+                    <w:t>Michael</w:t>
+                  </w:r>
                 </w:p>
               </w:tc>
               <w:tc>
@@ -910,6 +866,86 @@
                       <w:i/>
                     </w:rPr>
                   </w:pPr>
+                  <w:r>
+                    <w:rPr>
+                      <w:i/>
+                    </w:rPr>
+                    <w:t>3</w:t>
+                  </w:r>
+                </w:p>
+              </w:tc>
+              <w:tc>
+                <w:tcPr>
+                  <w:tcW w:w="1350" w:type="dxa"/>
+                </w:tcPr>
+                <w:p>
+                  <w:pPr>
+                    <w:rPr>
+                      <w:i/>
+                    </w:rPr>
+                  </w:pPr>
+                  <w:r>
+                    <w:rPr>
+                      <w:i/>
+                    </w:rPr>
+                    <w:t>0</w:t>
+                  </w:r>
+                </w:p>
+              </w:tc>
+            </w:tr>
+            <w:tr>
+              <w:tc>
+                <w:tcPr>
+                  <w:tcW w:w="6835" w:type="dxa"/>
+                </w:tcPr>
+                <w:p>
+                  <w:pPr>
+                    <w:rPr>
+                      <w:i/>
+                    </w:rPr>
+                  </w:pPr>
+                  <w:r>
+                    <w:rPr>
+                      <w:i/>
+                    </w:rPr>
+                    <w:t xml:space="preserve">To Be added by Mark </w:t>
+                  </w:r>
+                </w:p>
+              </w:tc>
+              <w:tc>
+                <w:tcPr>
+                  <w:tcW w:w="2610" w:type="dxa"/>
+                </w:tcPr>
+                <w:p>
+                  <w:pPr>
+                    <w:rPr>
+                      <w:i/>
+                    </w:rPr>
+                  </w:pPr>
+                  <w:r>
+                    <w:rPr>
+                      <w:i/>
+                    </w:rPr>
+                    <w:t>Mark</w:t>
+                  </w:r>
+                </w:p>
+              </w:tc>
+              <w:tc>
+                <w:tcPr>
+                  <w:tcW w:w="1260" w:type="dxa"/>
+                </w:tcPr>
+                <w:p>
+                  <w:pPr>
+                    <w:rPr>
+                      <w:i/>
+                    </w:rPr>
+                  </w:pPr>
+                  <w:r>
+                    <w:rPr>
+                      <w:i/>
+                    </w:rPr>
+                    <w:t>TBD</w:t>
+                  </w:r>
                 </w:p>
               </w:tc>
               <w:tc>
@@ -1720,7 +1756,7 @@
                 <w:b/>
                 <w:szCs w:val="36"/>
               </w:rPr>
-              <w:t>Counseling with the instructor went well</w:t>
+              <w:t>Research into Ajax, Script, Serialization</w:t>
             </w:r>
           </w:p>
         </w:tc>
@@ -1734,10 +1770,16 @@
             <w:pPr>
               <w:rPr>
                 <w:b/>
-                <w:sz w:val="36"/>
                 <w:szCs w:val="36"/>
               </w:rPr>
             </w:pPr>
+            <w:r>
+              <w:rPr>
+                <w:b/>
+                <w:szCs w:val="36"/>
+              </w:rPr>
+              <w:t>Participation was up this week, more team contribution</w:t>
+            </w:r>
           </w:p>
         </w:tc>
       </w:tr>
@@ -1750,7 +1792,6 @@
             <w:pPr>
               <w:rPr>
                 <w:b/>
-                <w:sz w:val="36"/>
                 <w:szCs w:val="36"/>
               </w:rPr>
             </w:pPr>
@@ -1778,6 +1819,7 @@
           <w:i/>
           <w:color w:val="365F91" w:themeColor="accent1" w:themeShade="BF"/>
         </w:rPr>
+        <w:lastRenderedPageBreak/>
         <w:t xml:space="preserve">The following table should be completed after each Retrospective on Things That Didn’t Go Well (Stop Doing) and What Would Be Done Differently Next Time with an Action Plan to Improve (Try Doing and Continuous Improvement). An alternative to the following table is to use a Mind Mapping tool such as </w:t>
       </w:r>
       <w:proofErr w:type="spellStart"/>
@@ -1804,9 +1846,9 @@
         <w:tblLook w:val="04A0" w:firstRow="1" w:lastRow="0" w:firstColumn="1" w:lastColumn="0" w:noHBand="0" w:noVBand="1"/>
       </w:tblPr>
       <w:tblGrid>
-        <w:gridCol w:w="5111"/>
-        <w:gridCol w:w="6206"/>
-        <w:gridCol w:w="1633"/>
+        <w:gridCol w:w="5092"/>
+        <w:gridCol w:w="6222"/>
+        <w:gridCol w:w="1636"/>
       </w:tblGrid>
       <w:tr>
         <w:tc>
@@ -1893,7 +1935,7 @@
                 <w:b/>
                 <w:szCs w:val="36"/>
               </w:rPr>
-              <w:t>Understanding Webpage flow</w:t>
+              <w:t>Save Game Feature incomplete</w:t>
             </w:r>
           </w:p>
         </w:tc>
@@ -1913,7 +1955,7 @@
                 <w:b/>
                 <w:szCs w:val="36"/>
               </w:rPr>
-              <w:t>???</w:t>
+              <w:t>Complete next week</w:t>
             </w:r>
           </w:p>
         </w:tc>
@@ -1955,7 +1997,7 @@
                 <w:b/>
                 <w:szCs w:val="36"/>
               </w:rPr>
-              <w:t>Game Functionality (button clicks, Ajax)</w:t>
+              <w:t>Load game feature incomplete</w:t>
             </w:r>
           </w:p>
         </w:tc>
@@ -1975,7 +2017,7 @@
                 <w:b/>
                 <w:szCs w:val="36"/>
               </w:rPr>
-              <w:t>???</w:t>
+              <w:t>Complete next week</w:t>
             </w:r>
           </w:p>
         </w:tc>
@@ -2012,13 +2054,6 @@
                 <w:szCs w:val="36"/>
               </w:rPr>
             </w:pPr>
-            <w:r>
-              <w:rPr>
-                <w:b/>
-                <w:szCs w:val="36"/>
-              </w:rPr>
-              <w:t>Database registration</w:t>
-            </w:r>
           </w:p>
         </w:tc>
         <w:tc>
@@ -2032,13 +2067,6 @@
                 <w:szCs w:val="36"/>
               </w:rPr>
             </w:pPr>
-            <w:r>
-              <w:rPr>
-                <w:b/>
-                <w:szCs w:val="36"/>
-              </w:rPr>
-              <w:t>Enable DB to increment PK for new users</w:t>
-            </w:r>
           </w:p>
         </w:tc>
         <w:tc>
@@ -4151,6 +4179,22 @@
     <w:p>
       <w:r>
         <w:t>This week was a busy week that the group did not manage to make enough progress on the project. A lack of understanding and communication has prevented the group from functioning at its peak possibility. For future sessions the group would need to communicate better, discover its weaknesses, and work towards mitigating the time needed to learn the material.</w:t>
+      </w:r>
+    </w:p>
+    <w:p>
+      <w:r>
+        <w:t>Week 6</w:t>
+      </w:r>
+    </w:p>
+    <w:p>
+      <w:r>
+        <w:t xml:space="preserve">This week the group worked towards fixing the registration error and including the Save / Load game features via Ajax and function calls. </w:t>
+      </w:r>
+      <w:r>
+        <w:t xml:space="preserve">Participation increased though communication was a bit lacking given </w:t>
+      </w:r>
+      <w:r>
+        <w:t>how busy each teammate was.</w:t>
       </w:r>
       <w:bookmarkStart w:id="0" w:name="_GoBack"/>
       <w:bookmarkEnd w:id="0"/>
@@ -6775,11 +6819,6 @@
 
 <file path=customXml/item1.xml><?xml version="1.0" encoding="utf-8"?>
 <?mso-contentType ?>
-<spe:Receivers xmlns:spe="http://schemas.microsoft.com/sharepoint/events"/>
-</file>
-
-<file path=customXml/item2.xml><?xml version="1.0" encoding="utf-8"?>
-<?mso-contentType ?>
 <customXsn xmlns="http://schemas.microsoft.com/office/2006/metadata/customXsn">
   <xsnLocation/>
   <cached>True</cached>
@@ -6788,74 +6827,12 @@
 </customXsn>
 </file>
 
-<file path=customXml/item3.xml><?xml version="1.0" encoding="utf-8"?>
-<p:properties xmlns:p="http://schemas.microsoft.com/office/2006/metadata/properties" xmlns:xsi="http://www.w3.org/2001/XMLSchema-instance" xmlns:pc="http://schemas.microsoft.com/office/infopath/2007/PartnerControls">
-  <documentManagement>
-    <DocumentCategoryTaxHTField0 xmlns="http://schemas.microsoft.com/sharepoint/v3">
-      <Terms xmlns="http://schemas.microsoft.com/office/infopath/2007/PartnerControls"/>
-    </DocumentCategoryTaxHTField0>
-    <SecurityClassificationTaxHTField0 xmlns="http://schemas.microsoft.com/sharepoint/v3">
-      <Terms xmlns="http://schemas.microsoft.com/office/infopath/2007/PartnerControls">
-        <TermInfo xmlns="http://schemas.microsoft.com/office/infopath/2007/PartnerControls">
-          <TermName xmlns="http://schemas.microsoft.com/office/infopath/2007/PartnerControls">Internal</TermName>
-          <TermId xmlns="http://schemas.microsoft.com/office/infopath/2007/PartnerControls">98311b30-b9e9-4d4f-9f64-0688c0d4a234</TermId>
-        </TermInfo>
-      </Terms>
-    </SecurityClassificationTaxHTField0>
-    <DocumentDepartmentTaxHTField0 xmlns="http://schemas.microsoft.com/sharepoint/v3">
-      <Terms xmlns="http://schemas.microsoft.com/office/infopath/2007/PartnerControls">
-        <TermInfo xmlns="http://schemas.microsoft.com/office/infopath/2007/PartnerControls">
-          <TermName xmlns="http://schemas.microsoft.com/office/infopath/2007/PartnerControls">Academic Program Development</TermName>
-          <TermId xmlns="http://schemas.microsoft.com/office/infopath/2007/PartnerControls">59abafec-cbf5-4238-a796-a3b74278f4db</TermId>
-        </TermInfo>
-      </Terms>
-    </DocumentDepartmentTaxHTField0>
-    <DocumentBusinessValueTaxHTField0 xmlns="http://schemas.microsoft.com/sharepoint/v3">
-      <Terms xmlns="http://schemas.microsoft.com/office/infopath/2007/PartnerControls">
-        <TermInfo xmlns="http://schemas.microsoft.com/office/infopath/2007/PartnerControls">
-          <TermName xmlns="http://schemas.microsoft.com/office/infopath/2007/PartnerControls">Normal</TermName>
-          <TermId xmlns="http://schemas.microsoft.com/office/infopath/2007/PartnerControls">581d4866-74cc-43f1-bef1-bb304cbfeaa5</TermId>
-        </TermInfo>
-      </Terms>
-    </DocumentBusinessValueTaxHTField0>
-    <DocumentSubjectTaxHTField0 xmlns="http://schemas.microsoft.com/sharepoint/v3">
-      <Terms xmlns="http://schemas.microsoft.com/office/infopath/2007/PartnerControls"/>
-    </DocumentSubjectTaxHTField0>
-    <DocumentStatusTaxHTField0 xmlns="http://schemas.microsoft.com/sharepoint/v3">
-      <Terms xmlns="http://schemas.microsoft.com/office/infopath/2007/PartnerControls"/>
-    </DocumentStatusTaxHTField0>
-    <TaxCatchAll xmlns="30a82cfc-8d0b-455e-b705-4035c60ff9fd">
-      <Value>66</Value>
-      <Value>2</Value>
-      <Value>1</Value>
-      <Value>3</Value>
-    </TaxCatchAll>
-    <DocumentTypeTaxHTField0 xmlns="http://schemas.microsoft.com/sharepoint/v3">
-      <Terms xmlns="http://schemas.microsoft.com/office/infopath/2007/PartnerControls">
-        <TermInfo xmlns="http://schemas.microsoft.com/office/infopath/2007/PartnerControls">
-          <TermName xmlns="http://schemas.microsoft.com/office/infopath/2007/PartnerControls">Course Resource</TermName>
-          <TermId xmlns="http://schemas.microsoft.com/office/infopath/2007/PartnerControls">8bf5da99-6fd6-4bf2-a0a2-3e3efba8182b</TermId>
-        </TermInfo>
-      </Terms>
-    </DocumentTypeTaxHTField0>
-    <TaxKeywordTaxHTField xmlns="30a82cfc-8d0b-455e-b705-4035c60ff9fd">
-      <Terms xmlns="http://schemas.microsoft.com/office/infopath/2007/PartnerControls"/>
-    </TaxKeywordTaxHTField>
-    <DocumentComments xmlns="http://schemas.microsoft.com/sharepoint/v3" xsi:nil="true"/>
-  </documentManagement>
-</p:properties>
+<file path=customXml/item2.xml><?xml version="1.0" encoding="utf-8"?>
+<?mso-contentType ?>
+<spe:Receivers xmlns:spe="http://schemas.microsoft.com/sharepoint/events"/>
 </file>
 
-<file path=customXml/item4.xml><?xml version="1.0" encoding="utf-8"?>
-<?mso-contentType ?>
-<FormTemplates xmlns="http://schemas.microsoft.com/sharepoint/v3/contenttype/forms">
-  <Display>DocumentLibraryForm</Display>
-  <Edit>DocumentLibraryForm</Edit>
-  <New>DocumentLibraryForm</New>
-</FormTemplates>
-</file>
-
-<file path=customXml/item5.xml><?xml version="1.0" encoding="utf-8"?>
+<file path=customXml/item3.xml><?xml version="1.0" encoding="utf-8"?>
 <ct:contentTypeSchema xmlns:ct="http://schemas.microsoft.com/office/2006/metadata/contentType" xmlns:ma="http://schemas.microsoft.com/office/2006/metadata/properties/metaAttributes" ct:_="" ma:_="" ma:contentTypeName="Document or File" ma:contentTypeID="0x010100A30BC5E90BED914E81F4B67CDEADBEEF00FBBCB387F36CE54B89204924618AD6EB" ma:contentTypeVersion="9" ma:contentTypeDescription="Create a new document." ma:contentTypeScope="" ma:versionID="cddd6576bb25a9a67530d5b471b8cdc0">
   <xsd:schema xmlns:xsd="http://www.w3.org/2001/XMLSchema" xmlns:xs="http://www.w3.org/2001/XMLSchema" xmlns:p="http://schemas.microsoft.com/office/2006/metadata/properties" xmlns:ns1="http://schemas.microsoft.com/sharepoint/v3" xmlns:ns2="30a82cfc-8d0b-455e-b705-4035c60ff9fd" targetNamespace="http://schemas.microsoft.com/office/2006/metadata/properties" ma:root="true" ma:fieldsID="b0f5edf2bdcc83c799dd282e9ea496a0" ns1:_="" ns2:_="">
     <xsd:import namespace="http://schemas.microsoft.com/sharepoint/v3"/>
@@ -7076,7 +7053,82 @@
 </ct:contentTypeSchema>
 </file>
 
+<file path=customXml/item4.xml><?xml version="1.0" encoding="utf-8"?>
+<?mso-contentType ?>
+<FormTemplates xmlns="http://schemas.microsoft.com/sharepoint/v3/contenttype/forms">
+  <Display>DocumentLibraryForm</Display>
+  <Edit>DocumentLibraryForm</Edit>
+  <New>DocumentLibraryForm</New>
+</FormTemplates>
+</file>
+
+<file path=customXml/item5.xml><?xml version="1.0" encoding="utf-8"?>
+<p:properties xmlns:p="http://schemas.microsoft.com/office/2006/metadata/properties" xmlns:xsi="http://www.w3.org/2001/XMLSchema-instance" xmlns:pc="http://schemas.microsoft.com/office/infopath/2007/PartnerControls">
+  <documentManagement>
+    <DocumentCategoryTaxHTField0 xmlns="http://schemas.microsoft.com/sharepoint/v3">
+      <Terms xmlns="http://schemas.microsoft.com/office/infopath/2007/PartnerControls"/>
+    </DocumentCategoryTaxHTField0>
+    <SecurityClassificationTaxHTField0 xmlns="http://schemas.microsoft.com/sharepoint/v3">
+      <Terms xmlns="http://schemas.microsoft.com/office/infopath/2007/PartnerControls">
+        <TermInfo xmlns="http://schemas.microsoft.com/office/infopath/2007/PartnerControls">
+          <TermName xmlns="http://schemas.microsoft.com/office/infopath/2007/PartnerControls">Internal</TermName>
+          <TermId xmlns="http://schemas.microsoft.com/office/infopath/2007/PartnerControls">98311b30-b9e9-4d4f-9f64-0688c0d4a234</TermId>
+        </TermInfo>
+      </Terms>
+    </SecurityClassificationTaxHTField0>
+    <DocumentDepartmentTaxHTField0 xmlns="http://schemas.microsoft.com/sharepoint/v3">
+      <Terms xmlns="http://schemas.microsoft.com/office/infopath/2007/PartnerControls">
+        <TermInfo xmlns="http://schemas.microsoft.com/office/infopath/2007/PartnerControls">
+          <TermName xmlns="http://schemas.microsoft.com/office/infopath/2007/PartnerControls">Academic Program Development</TermName>
+          <TermId xmlns="http://schemas.microsoft.com/office/infopath/2007/PartnerControls">59abafec-cbf5-4238-a796-a3b74278f4db</TermId>
+        </TermInfo>
+      </Terms>
+    </DocumentDepartmentTaxHTField0>
+    <DocumentBusinessValueTaxHTField0 xmlns="http://schemas.microsoft.com/sharepoint/v3">
+      <Terms xmlns="http://schemas.microsoft.com/office/infopath/2007/PartnerControls">
+        <TermInfo xmlns="http://schemas.microsoft.com/office/infopath/2007/PartnerControls">
+          <TermName xmlns="http://schemas.microsoft.com/office/infopath/2007/PartnerControls">Normal</TermName>
+          <TermId xmlns="http://schemas.microsoft.com/office/infopath/2007/PartnerControls">581d4866-74cc-43f1-bef1-bb304cbfeaa5</TermId>
+        </TermInfo>
+      </Terms>
+    </DocumentBusinessValueTaxHTField0>
+    <DocumentSubjectTaxHTField0 xmlns="http://schemas.microsoft.com/sharepoint/v3">
+      <Terms xmlns="http://schemas.microsoft.com/office/infopath/2007/PartnerControls"/>
+    </DocumentSubjectTaxHTField0>
+    <DocumentStatusTaxHTField0 xmlns="http://schemas.microsoft.com/sharepoint/v3">
+      <Terms xmlns="http://schemas.microsoft.com/office/infopath/2007/PartnerControls"/>
+    </DocumentStatusTaxHTField0>
+    <TaxCatchAll xmlns="30a82cfc-8d0b-455e-b705-4035c60ff9fd">
+      <Value>66</Value>
+      <Value>2</Value>
+      <Value>1</Value>
+      <Value>3</Value>
+    </TaxCatchAll>
+    <DocumentTypeTaxHTField0 xmlns="http://schemas.microsoft.com/sharepoint/v3">
+      <Terms xmlns="http://schemas.microsoft.com/office/infopath/2007/PartnerControls">
+        <TermInfo xmlns="http://schemas.microsoft.com/office/infopath/2007/PartnerControls">
+          <TermName xmlns="http://schemas.microsoft.com/office/infopath/2007/PartnerControls">Course Resource</TermName>
+          <TermId xmlns="http://schemas.microsoft.com/office/infopath/2007/PartnerControls">8bf5da99-6fd6-4bf2-a0a2-3e3efba8182b</TermId>
+        </TermInfo>
+      </Terms>
+    </DocumentTypeTaxHTField0>
+    <TaxKeywordTaxHTField xmlns="30a82cfc-8d0b-455e-b705-4035c60ff9fd">
+      <Terms xmlns="http://schemas.microsoft.com/office/infopath/2007/PartnerControls"/>
+    </TaxKeywordTaxHTField>
+    <DocumentComments xmlns="http://schemas.microsoft.com/sharepoint/v3" xsi:nil="true"/>
+  </documentManagement>
+</p:properties>
+</file>
+
 <file path=customXml/itemProps1.xml><?xml version="1.0" encoding="utf-8"?>
+<ds:datastoreItem xmlns:ds="http://schemas.openxmlformats.org/officeDocument/2006/customXml" ds:itemID="{DFFD5D8F-6C72-45AA-BB06-202F04565A6E}">
+  <ds:schemaRefs>
+    <ds:schemaRef ds:uri="http://schemas.microsoft.com/office/2006/metadata/customXsn"/>
+  </ds:schemaRefs>
+</ds:datastoreItem>
+</file>
+
+<file path=customXml/itemProps2.xml><?xml version="1.0" encoding="utf-8"?>
 <ds:datastoreItem xmlns:ds="http://schemas.openxmlformats.org/officeDocument/2006/customXml" ds:itemID="{10D412FD-19CA-4974-8A00-6813C0D75888}">
   <ds:schemaRefs>
     <ds:schemaRef ds:uri="http://schemas.microsoft.com/sharepoint/events"/>
@@ -7084,34 +7136,7 @@
 </ds:datastoreItem>
 </file>
 
-<file path=customXml/itemProps2.xml><?xml version="1.0" encoding="utf-8"?>
-<ds:datastoreItem xmlns:ds="http://schemas.openxmlformats.org/officeDocument/2006/customXml" ds:itemID="{DFFD5D8F-6C72-45AA-BB06-202F04565A6E}">
-  <ds:schemaRefs>
-    <ds:schemaRef ds:uri="http://schemas.microsoft.com/office/2006/metadata/customXsn"/>
-  </ds:schemaRefs>
-</ds:datastoreItem>
-</file>
-
 <file path=customXml/itemProps3.xml><?xml version="1.0" encoding="utf-8"?>
-<ds:datastoreItem xmlns:ds="http://schemas.openxmlformats.org/officeDocument/2006/customXml" ds:itemID="{153FF660-CCF1-4512-96BC-1D7D61FD195C}">
-  <ds:schemaRefs>
-    <ds:schemaRef ds:uri="http://schemas.microsoft.com/office/2006/metadata/properties"/>
-    <ds:schemaRef ds:uri="http://schemas.microsoft.com/office/infopath/2007/PartnerControls"/>
-    <ds:schemaRef ds:uri="http://schemas.microsoft.com/sharepoint/v3"/>
-    <ds:schemaRef ds:uri="30a82cfc-8d0b-455e-b705-4035c60ff9fd"/>
-  </ds:schemaRefs>
-</ds:datastoreItem>
-</file>
-
-<file path=customXml/itemProps4.xml><?xml version="1.0" encoding="utf-8"?>
-<ds:datastoreItem xmlns:ds="http://schemas.openxmlformats.org/officeDocument/2006/customXml" ds:itemID="{DEAE2935-652D-42F6-AFDE-C5D6AD6806BA}">
-  <ds:schemaRefs>
-    <ds:schemaRef ds:uri="http://schemas.microsoft.com/sharepoint/v3/contenttype/forms"/>
-  </ds:schemaRefs>
-</ds:datastoreItem>
-</file>
-
-<file path=customXml/itemProps5.xml><?xml version="1.0" encoding="utf-8"?>
 <ds:datastoreItem xmlns:ds="http://schemas.openxmlformats.org/officeDocument/2006/customXml" ds:itemID="{E9DE0874-BCAA-4CFE-93BA-B7D7CB04E6D0}">
   <ds:schemaRefs>
     <ds:schemaRef ds:uri="http://schemas.microsoft.com/office/2006/metadata/contentType"/>
@@ -7128,4 +7153,23 @@
     <ds:schemaRef ds:uri="http://schemas.microsoft.com/internal/obd"/>
   </ds:schemaRefs>
 </ds:datastoreItem>
+</file>
+
+<file path=customXml/itemProps4.xml><?xml version="1.0" encoding="utf-8"?>
+<ds:datastoreItem xmlns:ds="http://schemas.openxmlformats.org/officeDocument/2006/customXml" ds:itemID="{DEAE2935-652D-42F6-AFDE-C5D6AD6806BA}">
+  <ds:schemaRefs>
+    <ds:schemaRef ds:uri="http://schemas.microsoft.com/sharepoint/v3/contenttype/forms"/>
+  </ds:schemaRefs>
+</ds:datastoreItem>
+</file>
+
+<file path=customXml/itemProps5.xml><?xml version="1.0" encoding="utf-8"?>
+<ds:datastoreItem xmlns:ds="http://schemas.openxmlformats.org/officeDocument/2006/customXml" ds:itemID="{153FF660-CCF1-4512-96BC-1D7D61FD195C}">
+  <ds:schemaRefs>
+    <ds:schemaRef ds:uri="http://schemas.microsoft.com/office/2006/metadata/properties"/>
+    <ds:schemaRef ds:uri="http://schemas.microsoft.com/office/infopath/2007/PartnerControls"/>
+    <ds:schemaRef ds:uri="http://schemas.microsoft.com/sharepoint/v3"/>
+    <ds:schemaRef ds:uri="30a82cfc-8d0b-455e-b705-4035c60ff9fd"/>
+  </ds:schemaRefs>
+</ds:datastoreItem>
 </file>
</xml_diff>

<commit_message>
Fixed Reg and Login with Partially Functioning GameBoard
</commit_message>
<xml_diff>
--- a/Planning and Design/Project Design Report.docx
+++ b/Planning and Design/Project Design Report.docx
@@ -128,7 +128,7 @@
                 <w:i/>
                 <w:color w:val="365F91" w:themeColor="accent1" w:themeShade="BF"/>
               </w:rPr>
-              <w:t>Save and Restore Game Features</w:t>
+              <w:t>Final Project and Presentation: Completed Minesweeper Game</w:t>
             </w:r>
           </w:p>
         </w:tc>
@@ -168,7 +168,14 @@
                 <w:i/>
                 <w:color w:val="365F91" w:themeColor="accent1" w:themeShade="BF"/>
               </w:rPr>
-              <w:t>10/7</w:t>
+              <w:t>10/</w:t>
+            </w:r>
+            <w:r>
+              <w:rPr>
+                <w:i/>
+                <w:color w:val="365F91" w:themeColor="accent1" w:themeShade="BF"/>
+              </w:rPr>
+              <w:t>14</w:t>
             </w:r>
             <w:r>
               <w:rPr>
@@ -223,7 +230,7 @@
                 <w:i/>
                 <w:color w:val="365F91" w:themeColor="accent1" w:themeShade="BF"/>
               </w:rPr>
-              <w:t>6</w:t>
+              <w:t>7</w:t>
             </w:r>
           </w:p>
         </w:tc>
@@ -538,7 +545,7 @@
                     <w:rPr>
                       <w:i/>
                     </w:rPr>
-                    <w:t>Serialization Research</w:t>
+                    <w:t>Game Board Formatting</w:t>
                   </w:r>
                 </w:p>
               </w:tc>
@@ -574,7 +581,155 @@
                     <w:rPr>
                       <w:i/>
                     </w:rPr>
-                    <w:t>1.5</w:t>
+                    <w:t>2</w:t>
+                  </w:r>
+                </w:p>
+              </w:tc>
+              <w:tc>
+                <w:tcPr>
+                  <w:tcW w:w="1350" w:type="dxa"/>
+                </w:tcPr>
+                <w:p>
+                  <w:pPr>
+                    <w:rPr>
+                      <w:i/>
+                    </w:rPr>
+                  </w:pPr>
+                  <w:r>
+                    <w:rPr>
+                      <w:i/>
+                    </w:rPr>
+                    <w:t>?</w:t>
+                  </w:r>
+                </w:p>
+              </w:tc>
+            </w:tr>
+            <w:tr>
+              <w:tc>
+                <w:tcPr>
+                  <w:tcW w:w="6835" w:type="dxa"/>
+                </w:tcPr>
+                <w:p>
+                  <w:pPr>
+                    <w:rPr>
+                      <w:i/>
+                    </w:rPr>
+                  </w:pPr>
+                  <w:r>
+                    <w:rPr>
+                      <w:i/>
+                    </w:rPr>
+                    <w:t>Game Board Functionality Change</w:t>
+                  </w:r>
+                </w:p>
+              </w:tc>
+              <w:tc>
+                <w:tcPr>
+                  <w:tcW w:w="2610" w:type="dxa"/>
+                </w:tcPr>
+                <w:p>
+                  <w:pPr>
+                    <w:rPr>
+                      <w:i/>
+                    </w:rPr>
+                  </w:pPr>
+                  <w:r>
+                    <w:rPr>
+                      <w:i/>
+                    </w:rPr>
+                    <w:t>Michael</w:t>
+                  </w:r>
+                </w:p>
+              </w:tc>
+              <w:tc>
+                <w:tcPr>
+                  <w:tcW w:w="1260" w:type="dxa"/>
+                </w:tcPr>
+                <w:p>
+                  <w:pPr>
+                    <w:rPr>
+                      <w:i/>
+                    </w:rPr>
+                  </w:pPr>
+                  <w:r>
+                    <w:rPr>
+                      <w:i/>
+                    </w:rPr>
+                    <w:t>2</w:t>
+                  </w:r>
+                </w:p>
+              </w:tc>
+              <w:tc>
+                <w:tcPr>
+                  <w:tcW w:w="1350" w:type="dxa"/>
+                </w:tcPr>
+                <w:p>
+                  <w:pPr>
+                    <w:rPr>
+                      <w:i/>
+                    </w:rPr>
+                  </w:pPr>
+                  <w:r>
+                    <w:rPr>
+                      <w:i/>
+                    </w:rPr>
+                    <w:t>?</w:t>
+                  </w:r>
+                </w:p>
+              </w:tc>
+            </w:tr>
+            <w:tr>
+              <w:tc>
+                <w:tcPr>
+                  <w:tcW w:w="6835" w:type="dxa"/>
+                </w:tcPr>
+                <w:p>
+                  <w:pPr>
+                    <w:rPr>
+                      <w:i/>
+                    </w:rPr>
+                  </w:pPr>
+                  <w:r>
+                    <w:rPr>
+                      <w:i/>
+                    </w:rPr>
+                    <w:t>Save Feature Ajax Call and Research</w:t>
+                  </w:r>
+                </w:p>
+              </w:tc>
+              <w:tc>
+                <w:tcPr>
+                  <w:tcW w:w="2610" w:type="dxa"/>
+                </w:tcPr>
+                <w:p>
+                  <w:pPr>
+                    <w:rPr>
+                      <w:i/>
+                    </w:rPr>
+                  </w:pPr>
+                  <w:r>
+                    <w:rPr>
+                      <w:i/>
+                    </w:rPr>
+                    <w:t>Michael</w:t>
+                  </w:r>
+                </w:p>
+              </w:tc>
+              <w:tc>
+                <w:tcPr>
+                  <w:tcW w:w="1260" w:type="dxa"/>
+                </w:tcPr>
+                <w:p>
+                  <w:pPr>
+                    <w:rPr>
+                      <w:i/>
+                    </w:rPr>
+                  </w:pPr>
+                  <w:r>
+                    <w:rPr>
+                      <w:i/>
+                    </w:rPr>
+                    <w:t>2</w:t>
                   </w:r>
                 </w:p>
               </w:tc>
@@ -612,7 +767,7 @@
                     <w:rPr>
                       <w:i/>
                     </w:rPr>
-                    <w:t>New User Registration Fix</w:t>
+                    <w:t>Documentation</w:t>
                   </w:r>
                 </w:p>
               </w:tc>
@@ -630,7 +785,7 @@
                     <w:rPr>
                       <w:i/>
                     </w:rPr>
-                    <w:t>Fredrick</w:t>
+                    <w:t>Michael</w:t>
                   </w:r>
                 </w:p>
               </w:tc>
@@ -648,7 +803,7 @@
                     <w:rPr>
                       <w:i/>
                     </w:rPr>
-                    <w:t>2</w:t>
+                    <w:t>1</w:t>
                   </w:r>
                 </w:p>
               </w:tc>
@@ -686,7 +841,7 @@
                     <w:rPr>
                       <w:i/>
                     </w:rPr>
-                    <w:t>Ajax Research</w:t>
+                    <w:t>Project Reset and Registration / Login Fix</w:t>
                   </w:r>
                 </w:p>
               </w:tc>
@@ -704,7 +859,7 @@
                     <w:rPr>
                       <w:i/>
                     </w:rPr>
-                    <w:t>Michael</w:t>
+                    <w:t>Mark</w:t>
                   </w:r>
                 </w:p>
               </w:tc>
@@ -722,7 +877,7 @@
                     <w:rPr>
                       <w:i/>
                     </w:rPr>
-                    <w:t>1.5</w:t>
+                    <w:t>4</w:t>
                   </w:r>
                 </w:p>
               </w:tc>
@@ -756,12 +911,6 @@
                       <w:i/>
                     </w:rPr>
                   </w:pPr>
-                  <w:r>
-                    <w:rPr>
-                      <w:i/>
-                    </w:rPr>
-                    <w:t>Documentation</w:t>
-                  </w:r>
                 </w:p>
               </w:tc>
               <w:tc>
@@ -774,12 +923,6 @@
                       <w:i/>
                     </w:rPr>
                   </w:pPr>
-                  <w:r>
-                    <w:rPr>
-                      <w:i/>
-                    </w:rPr>
-                    <w:t>Michael</w:t>
-                  </w:r>
                 </w:p>
               </w:tc>
               <w:tc>
@@ -792,160 +935,6 @@
                       <w:i/>
                     </w:rPr>
                   </w:pPr>
-                  <w:r>
-                    <w:rPr>
-                      <w:i/>
-                    </w:rPr>
-                    <w:t>1</w:t>
-                  </w:r>
-                </w:p>
-              </w:tc>
-              <w:tc>
-                <w:tcPr>
-                  <w:tcW w:w="1350" w:type="dxa"/>
-                </w:tcPr>
-                <w:p>
-                  <w:pPr>
-                    <w:rPr>
-                      <w:i/>
-                    </w:rPr>
-                  </w:pPr>
-                  <w:r>
-                    <w:rPr>
-                      <w:i/>
-                    </w:rPr>
-                    <w:t>0</w:t>
-                  </w:r>
-                </w:p>
-              </w:tc>
-            </w:tr>
-            <w:tr>
-              <w:tc>
-                <w:tcPr>
-                  <w:tcW w:w="6835" w:type="dxa"/>
-                </w:tcPr>
-                <w:p>
-                  <w:pPr>
-                    <w:rPr>
-                      <w:i/>
-                    </w:rPr>
-                  </w:pPr>
-                  <w:r>
-                    <w:rPr>
-                      <w:i/>
-                    </w:rPr>
-                    <w:t>Save / Load Game Feature</w:t>
-                  </w:r>
-                </w:p>
-              </w:tc>
-              <w:tc>
-                <w:tcPr>
-                  <w:tcW w:w="2610" w:type="dxa"/>
-                </w:tcPr>
-                <w:p>
-                  <w:pPr>
-                    <w:rPr>
-                      <w:i/>
-                    </w:rPr>
-                  </w:pPr>
-                  <w:r>
-                    <w:rPr>
-                      <w:i/>
-                    </w:rPr>
-                    <w:t>Michael</w:t>
-                  </w:r>
-                </w:p>
-              </w:tc>
-              <w:tc>
-                <w:tcPr>
-                  <w:tcW w:w="1260" w:type="dxa"/>
-                </w:tcPr>
-                <w:p>
-                  <w:pPr>
-                    <w:rPr>
-                      <w:i/>
-                    </w:rPr>
-                  </w:pPr>
-                  <w:r>
-                    <w:rPr>
-                      <w:i/>
-                    </w:rPr>
-                    <w:t>3</w:t>
-                  </w:r>
-                </w:p>
-              </w:tc>
-              <w:tc>
-                <w:tcPr>
-                  <w:tcW w:w="1350" w:type="dxa"/>
-                </w:tcPr>
-                <w:p>
-                  <w:pPr>
-                    <w:rPr>
-                      <w:i/>
-                    </w:rPr>
-                  </w:pPr>
-                  <w:r>
-                    <w:rPr>
-                      <w:i/>
-                    </w:rPr>
-                    <w:t>0</w:t>
-                  </w:r>
-                </w:p>
-              </w:tc>
-            </w:tr>
-            <w:tr>
-              <w:tc>
-                <w:tcPr>
-                  <w:tcW w:w="6835" w:type="dxa"/>
-                </w:tcPr>
-                <w:p>
-                  <w:pPr>
-                    <w:rPr>
-                      <w:i/>
-                    </w:rPr>
-                  </w:pPr>
-                  <w:r>
-                    <w:rPr>
-                      <w:i/>
-                    </w:rPr>
-                    <w:t xml:space="preserve">To Be added by Mark </w:t>
-                  </w:r>
-                </w:p>
-              </w:tc>
-              <w:tc>
-                <w:tcPr>
-                  <w:tcW w:w="2610" w:type="dxa"/>
-                </w:tcPr>
-                <w:p>
-                  <w:pPr>
-                    <w:rPr>
-                      <w:i/>
-                    </w:rPr>
-                  </w:pPr>
-                  <w:r>
-                    <w:rPr>
-                      <w:i/>
-                    </w:rPr>
-                    <w:t>Mark</w:t>
-                  </w:r>
-                </w:p>
-              </w:tc>
-              <w:tc>
-                <w:tcPr>
-                  <w:tcW w:w="1260" w:type="dxa"/>
-                </w:tcPr>
-                <w:p>
-                  <w:pPr>
-                    <w:rPr>
-                      <w:i/>
-                    </w:rPr>
-                  </w:pPr>
-                  <w:r>
-                    <w:rPr>
-                      <w:i/>
-                    </w:rPr>
-                    <w:t>TBD</w:t>
-                  </w:r>
                 </w:p>
               </w:tc>
               <w:tc>
@@ -1756,29 +1745,7 @@
                 <w:b/>
                 <w:szCs w:val="36"/>
               </w:rPr>
-              <w:t>Research into Ajax, Script, Serialization</w:t>
-            </w:r>
-          </w:p>
-        </w:tc>
-      </w:tr>
-      <w:tr>
-        <w:tc>
-          <w:tcPr>
-            <w:tcW w:w="13945" w:type="dxa"/>
-          </w:tcPr>
-          <w:p>
-            <w:pPr>
-              <w:rPr>
-                <w:b/>
-                <w:szCs w:val="36"/>
-              </w:rPr>
-            </w:pPr>
-            <w:r>
-              <w:rPr>
-                <w:b/>
-                <w:szCs w:val="36"/>
-              </w:rPr>
-              <w:t>Participation was up this week, more team contribution</w:t>
+              <w:t>Once I (Michael) pointed out there is a way to create a project where Visual Studio generates the Login and Registration, that portion went smoothly</w:t>
             </w:r>
           </w:p>
         </w:tc>
@@ -1798,6 +1765,21 @@
           </w:p>
         </w:tc>
       </w:tr>
+      <w:tr>
+        <w:tc>
+          <w:tcPr>
+            <w:tcW w:w="13945" w:type="dxa"/>
+          </w:tcPr>
+          <w:p>
+            <w:pPr>
+              <w:rPr>
+                <w:b/>
+                <w:szCs w:val="36"/>
+              </w:rPr>
+            </w:pPr>
+          </w:p>
+        </w:tc>
+      </w:tr>
     </w:tbl>
     <w:p>
       <w:pPr>
@@ -1819,7 +1801,6 @@
           <w:i/>
           <w:color w:val="365F91" w:themeColor="accent1" w:themeShade="BF"/>
         </w:rPr>
-        <w:lastRenderedPageBreak/>
         <w:t xml:space="preserve">The following table should be completed after each Retrospective on Things That Didn’t Go Well (Stop Doing) and What Would Be Done Differently Next Time with an Action Plan to Improve (Try Doing and Continuous Improvement). An alternative to the following table is to use a Mind Mapping tool such as </w:t>
       </w:r>
       <w:proofErr w:type="spellStart"/>
@@ -1846,9 +1827,9 @@
         <w:tblLook w:val="04A0" w:firstRow="1" w:lastRow="0" w:firstColumn="1" w:lastColumn="0" w:noHBand="0" w:noVBand="1"/>
       </w:tblPr>
       <w:tblGrid>
-        <w:gridCol w:w="5092"/>
-        <w:gridCol w:w="6222"/>
-        <w:gridCol w:w="1636"/>
+        <w:gridCol w:w="5107"/>
+        <w:gridCol w:w="6210"/>
+        <w:gridCol w:w="1633"/>
       </w:tblGrid>
       <w:tr>
         <w:tc>
@@ -2054,6 +2035,13 @@
                 <w:szCs w:val="36"/>
               </w:rPr>
             </w:pPr>
+            <w:r>
+              <w:rPr>
+                <w:b/>
+                <w:szCs w:val="36"/>
+              </w:rPr>
+              <w:t>Lack of JavaScript understanding to finish project</w:t>
+            </w:r>
           </w:p>
         </w:tc>
         <w:tc>
@@ -2090,6 +2078,68 @@
           </w:p>
         </w:tc>
       </w:tr>
+      <w:tr>
+        <w:tc>
+          <w:tcPr>
+            <w:tcW w:w="5485" w:type="dxa"/>
+          </w:tcPr>
+          <w:p>
+            <w:pPr>
+              <w:rPr>
+                <w:b/>
+                <w:szCs w:val="36"/>
+              </w:rPr>
+            </w:pPr>
+            <w:r>
+              <w:rPr>
+                <w:b/>
+                <w:szCs w:val="36"/>
+              </w:rPr>
+              <w:t>Controllers cannot pass objects between multiple views</w:t>
+            </w:r>
+          </w:p>
+        </w:tc>
+        <w:tc>
+          <w:tcPr>
+            <w:tcW w:w="6750" w:type="dxa"/>
+          </w:tcPr>
+          <w:p>
+            <w:pPr>
+              <w:rPr>
+                <w:b/>
+                <w:szCs w:val="36"/>
+              </w:rPr>
+            </w:pPr>
+            <w:r>
+              <w:rPr>
+                <w:b/>
+                <w:szCs w:val="36"/>
+              </w:rPr>
+              <w:t>Nothing can be done about the nature of the controllers</w:t>
+            </w:r>
+          </w:p>
+        </w:tc>
+        <w:tc>
+          <w:tcPr>
+            <w:tcW w:w="1710" w:type="dxa"/>
+          </w:tcPr>
+          <w:p>
+            <w:pPr>
+              <w:rPr>
+                <w:b/>
+                <w:szCs w:val="36"/>
+              </w:rPr>
+            </w:pPr>
+            <w:r>
+              <w:rPr>
+                <w:b/>
+                <w:szCs w:val="36"/>
+              </w:rPr>
+              <w:t>N/A</w:t>
+            </w:r>
+          </w:p>
+        </w:tc>
+      </w:tr>
     </w:tbl>
     <w:p>
       <w:pPr>
@@ -2670,6 +2720,45 @@
     <w:p>
       <w:pPr>
         <w:rPr>
+          <w:color w:val="000000" w:themeColor="text1"/>
+          <w:szCs w:val="28"/>
+        </w:rPr>
+      </w:pPr>
+    </w:p>
+    <w:p>
+      <w:pPr>
+        <w:rPr>
+          <w:color w:val="000000" w:themeColor="text1"/>
+          <w:szCs w:val="28"/>
+        </w:rPr>
+      </w:pPr>
+      <w:r>
+        <w:rPr>
+          <w:color w:val="000000" w:themeColor="text1"/>
+          <w:szCs w:val="28"/>
+        </w:rPr>
+        <w:lastRenderedPageBreak/>
+        <w:t>Week 7</w:t>
+      </w:r>
+    </w:p>
+    <w:p>
+      <w:pPr>
+        <w:rPr>
+          <w:color w:val="000000" w:themeColor="text1"/>
+          <w:szCs w:val="28"/>
+        </w:rPr>
+      </w:pPr>
+      <w:r>
+        <w:rPr>
+          <w:color w:val="000000" w:themeColor="text1"/>
+          <w:szCs w:val="28"/>
+        </w:rPr>
+        <w:t>We decided to create a new project and have Visual Studio pre-generate the Individual User Authentication scheme, this way users can register and login without issue. After that we transferred all the old files to the new project and did some formatting. Michael placed the “New Game” hyperlink in the Valid Authentication Bar, so only users logged in can access the Game Board to play the game.</w:t>
+      </w:r>
+    </w:p>
+    <w:p>
+      <w:pPr>
+        <w:rPr>
           <w:b/>
           <w:color w:val="000000" w:themeColor="text1"/>
           <w:sz w:val="28"/>
@@ -2707,7 +2796,6 @@
           <w:i/>
           <w:color w:val="365F91" w:themeColor="accent1" w:themeShade="BF"/>
         </w:rPr>
-        <w:lastRenderedPageBreak/>
         <w:t>Any final technical design decisions, such as framework decisions</w:t>
       </w:r>
       <w:r>
@@ -2928,6 +3016,7 @@
           <w:color w:val="000000" w:themeColor="text1"/>
           <w:szCs w:val="28"/>
         </w:rPr>
+        <w:lastRenderedPageBreak/>
         <w:t>Coming in a future update</w:t>
       </w:r>
     </w:p>
@@ -2971,7 +3060,6 @@
           <w:sz w:val="28"/>
           <w:szCs w:val="28"/>
         </w:rPr>
-        <w:lastRenderedPageBreak/>
         <w:t>Sitemap Diagram</w:t>
       </w:r>
       <w:r>
@@ -3102,18 +3190,24 @@
           <w:i/>
           <w:color w:val="365F91" w:themeColor="accent1" w:themeShade="BF"/>
         </w:rPr>
+        <w:lastRenderedPageBreak/>
         <w:t>This section should outline the design for how authentication and authorization was supported. This section should also contain all of the roles and privileges that are supported by the design.</w:t>
       </w:r>
     </w:p>
     <w:p>
       <w:r>
-        <w:t>Current Authentication consists of checking all of the data fields to determine whether or not they have data in them. If any of the fields are left blank a message is displayed to the user to compel them to fill the blank fields in.</w:t>
-      </w:r>
-    </w:p>
-    <w:p>
-      <w:r>
-        <w:lastRenderedPageBreak/>
-        <w:t>Future updates will be set to include further validations techniques that parse for valid data types and display errors back to the user.</w:t>
+        <w:t xml:space="preserve">Authentication for </w:t>
+      </w:r>
+      <w:proofErr w:type="gramStart"/>
+      <w:r>
+        <w:t xml:space="preserve">the </w:t>
+      </w:r>
+      <w:r>
+        <w:t>login and registration is handled by Required Fields in the Model</w:t>
+      </w:r>
+      <w:proofErr w:type="gramEnd"/>
+      <w:r>
+        <w:t>, as Data Members enable Views to require users to enter valid data. Passwords require a minimum number of characters, at least one number, and one special character.</w:t>
       </w:r>
     </w:p>
     <w:p>
@@ -4195,6 +4289,16 @@
       </w:r>
       <w:r>
         <w:t>how busy each teammate was.</w:t>
+      </w:r>
+    </w:p>
+    <w:p>
+      <w:r>
+        <w:t>Week 7</w:t>
+      </w:r>
+    </w:p>
+    <w:p>
+      <w:r>
+        <w:t xml:space="preserve">The group was fairly disconnected this week, we each had our own tasks to handle. Registration and Login was corrected, though a lack of progress on the game functionality stifled us. I personally discovered that controllers are created from scratch when they are called, meaning they cannot carry any sort of class level variable without having it declared as a singleton. </w:t>
       </w:r>
       <w:bookmarkStart w:id="0" w:name="_GoBack"/>
       <w:bookmarkEnd w:id="0"/>

</xml_diff>